<commit_message>
we can cite before the fig
</commit_message>
<xml_diff>
--- a/analysis/paper/paper.docx
+++ b/analysis/paper/paper.docx
@@ -135,6 +135,26 @@
     </w:p>
     <w:p>
       <w:pPr>
+        <w:pStyle w:val="BodyText"/>
+      </w:pPr>
+      <w:r>
+        <w:t xml:space="preserve">In Table</w:t>
+      </w:r>
+      <w:r>
+        <w:t xml:space="preserve"> </w:t>
+      </w:r>
+      <w:r>
+        <w:t xml:space="preserve">1</w:t>
+      </w:r>
+      <w:r>
+        <w:t xml:space="preserve"> </w:t>
+      </w:r>
+      <w:r>
+        <w:t xml:space="preserve">we can see some data about pressure.</w:t>
+      </w:r>
+    </w:p>
+    <w:p>
+      <w:pPr>
         <w:pStyle w:val="SourceCode"/>
       </w:pPr>
       <w:r>
@@ -162,7 +182,19 @@
         <w:rPr>
           <w:rStyle w:val="NormalTok"/>
         </w:rPr>
-        <w:t xml:space="preserve">(cars, </w:t>
+        <w:t xml:space="preserve">(</w:t>
+      </w:r>
+      <w:r>
+        <w:rPr>
+          <w:rStyle w:val="KeywordTok"/>
+        </w:rPr>
+        <w:t xml:space="preserve">head</w:t>
+      </w:r>
+      <w:r>
+        <w:rPr>
+          <w:rStyle w:val="NormalTok"/>
+        </w:rPr>
+        <w:t xml:space="preserve">(mtcars), </w:t>
       </w:r>
       <w:r>
         <w:rPr>
@@ -217,13 +249,7 @@
             <w:vAlign w:val="bottom"/>
           </w:tcPr>
           <w:p>
-            <w:pPr>
-              <w:pStyle w:val="Compact"/>
-              <w:jc w:val="right"/>
-            </w:pPr>
-            <w:r>
-              <w:t xml:space="preserve">speed</w:t>
-            </w:r>
+            <w:pStyle w:val="Compact"/>
           </w:p>
         </w:tc>
         <w:tc>
@@ -239,7 +265,177 @@
               <w:jc w:val="right"/>
             </w:pPr>
             <w:r>
-              <w:t xml:space="preserve">dist</w:t>
+              <w:t xml:space="preserve">mpg</w:t>
+            </w:r>
+          </w:p>
+        </w:tc>
+        <w:tc>
+          <w:tcPr>
+            <w:tcBorders>
+              <w:bottom w:val="single"/>
+            </w:tcBorders>
+            <w:vAlign w:val="bottom"/>
+          </w:tcPr>
+          <w:p>
+            <w:pPr>
+              <w:pStyle w:val="Compact"/>
+              <w:jc w:val="right"/>
+            </w:pPr>
+            <w:r>
+              <w:t xml:space="preserve">cyl</w:t>
+            </w:r>
+          </w:p>
+        </w:tc>
+        <w:tc>
+          <w:tcPr>
+            <w:tcBorders>
+              <w:bottom w:val="single"/>
+            </w:tcBorders>
+            <w:vAlign w:val="bottom"/>
+          </w:tcPr>
+          <w:p>
+            <w:pPr>
+              <w:pStyle w:val="Compact"/>
+              <w:jc w:val="right"/>
+            </w:pPr>
+            <w:r>
+              <w:t xml:space="preserve">disp</w:t>
+            </w:r>
+          </w:p>
+        </w:tc>
+        <w:tc>
+          <w:tcPr>
+            <w:tcBorders>
+              <w:bottom w:val="single"/>
+            </w:tcBorders>
+            <w:vAlign w:val="bottom"/>
+          </w:tcPr>
+          <w:p>
+            <w:pPr>
+              <w:pStyle w:val="Compact"/>
+              <w:jc w:val="right"/>
+            </w:pPr>
+            <w:r>
+              <w:t xml:space="preserve">hp</w:t>
+            </w:r>
+          </w:p>
+        </w:tc>
+        <w:tc>
+          <w:tcPr>
+            <w:tcBorders>
+              <w:bottom w:val="single"/>
+            </w:tcBorders>
+            <w:vAlign w:val="bottom"/>
+          </w:tcPr>
+          <w:p>
+            <w:pPr>
+              <w:pStyle w:val="Compact"/>
+              <w:jc w:val="right"/>
+            </w:pPr>
+            <w:r>
+              <w:t xml:space="preserve">drat</w:t>
+            </w:r>
+          </w:p>
+        </w:tc>
+        <w:tc>
+          <w:tcPr>
+            <w:tcBorders>
+              <w:bottom w:val="single"/>
+            </w:tcBorders>
+            <w:vAlign w:val="bottom"/>
+          </w:tcPr>
+          <w:p>
+            <w:pPr>
+              <w:pStyle w:val="Compact"/>
+              <w:jc w:val="right"/>
+            </w:pPr>
+            <w:r>
+              <w:t xml:space="preserve">wt</w:t>
+            </w:r>
+          </w:p>
+        </w:tc>
+        <w:tc>
+          <w:tcPr>
+            <w:tcBorders>
+              <w:bottom w:val="single"/>
+            </w:tcBorders>
+            <w:vAlign w:val="bottom"/>
+          </w:tcPr>
+          <w:p>
+            <w:pPr>
+              <w:pStyle w:val="Compact"/>
+              <w:jc w:val="right"/>
+            </w:pPr>
+            <w:r>
+              <w:t xml:space="preserve">qsec</w:t>
+            </w:r>
+          </w:p>
+        </w:tc>
+        <w:tc>
+          <w:tcPr>
+            <w:tcBorders>
+              <w:bottom w:val="single"/>
+            </w:tcBorders>
+            <w:vAlign w:val="bottom"/>
+          </w:tcPr>
+          <w:p>
+            <w:pPr>
+              <w:pStyle w:val="Compact"/>
+              <w:jc w:val="right"/>
+            </w:pPr>
+            <w:r>
+              <w:t xml:space="preserve">vs</w:t>
+            </w:r>
+          </w:p>
+        </w:tc>
+        <w:tc>
+          <w:tcPr>
+            <w:tcBorders>
+              <w:bottom w:val="single"/>
+            </w:tcBorders>
+            <w:vAlign w:val="bottom"/>
+          </w:tcPr>
+          <w:p>
+            <w:pPr>
+              <w:pStyle w:val="Compact"/>
+              <w:jc w:val="right"/>
+            </w:pPr>
+            <w:r>
+              <w:t xml:space="preserve">am</w:t>
+            </w:r>
+          </w:p>
+        </w:tc>
+        <w:tc>
+          <w:tcPr>
+            <w:tcBorders>
+              <w:bottom w:val="single"/>
+            </w:tcBorders>
+            <w:vAlign w:val="bottom"/>
+          </w:tcPr>
+          <w:p>
+            <w:pPr>
+              <w:pStyle w:val="Compact"/>
+              <w:jc w:val="right"/>
+            </w:pPr>
+            <w:r>
+              <w:t xml:space="preserve">gear</w:t>
+            </w:r>
+          </w:p>
+        </w:tc>
+        <w:tc>
+          <w:tcPr>
+            <w:tcBorders>
+              <w:bottom w:val="single"/>
+            </w:tcBorders>
+            <w:vAlign w:val="bottom"/>
+          </w:tcPr>
+          <w:p>
+            <w:pPr>
+              <w:pStyle w:val="Compact"/>
+              <w:jc w:val="right"/>
+            </w:pPr>
+            <w:r>
+              <w:t xml:space="preserve">carb</w:t>
             </w:r>
           </w:p>
         </w:tc>
@@ -249,6 +445,116 @@
           <w:p>
             <w:pPr>
               <w:pStyle w:val="Compact"/>
+              <w:jc w:val="left"/>
+            </w:pPr>
+            <w:r>
+              <w:t xml:space="preserve">Mazda RX4</w:t>
+            </w:r>
+          </w:p>
+        </w:tc>
+        <w:tc>
+          <w:p>
+            <w:pPr>
+              <w:pStyle w:val="Compact"/>
+              <w:jc w:val="right"/>
+            </w:pPr>
+            <w:r>
+              <w:t xml:space="preserve">21.0</w:t>
+            </w:r>
+          </w:p>
+        </w:tc>
+        <w:tc>
+          <w:p>
+            <w:pPr>
+              <w:pStyle w:val="Compact"/>
+              <w:jc w:val="right"/>
+            </w:pPr>
+            <w:r>
+              <w:t xml:space="preserve">6</w:t>
+            </w:r>
+          </w:p>
+        </w:tc>
+        <w:tc>
+          <w:p>
+            <w:pPr>
+              <w:pStyle w:val="Compact"/>
+              <w:jc w:val="right"/>
+            </w:pPr>
+            <w:r>
+              <w:t xml:space="preserve">160</w:t>
+            </w:r>
+          </w:p>
+        </w:tc>
+        <w:tc>
+          <w:p>
+            <w:pPr>
+              <w:pStyle w:val="Compact"/>
+              <w:jc w:val="right"/>
+            </w:pPr>
+            <w:r>
+              <w:t xml:space="preserve">110</w:t>
+            </w:r>
+          </w:p>
+        </w:tc>
+        <w:tc>
+          <w:p>
+            <w:pPr>
+              <w:pStyle w:val="Compact"/>
+              <w:jc w:val="right"/>
+            </w:pPr>
+            <w:r>
+              <w:t xml:space="preserve">3.90</w:t>
+            </w:r>
+          </w:p>
+        </w:tc>
+        <w:tc>
+          <w:p>
+            <w:pPr>
+              <w:pStyle w:val="Compact"/>
+              <w:jc w:val="right"/>
+            </w:pPr>
+            <w:r>
+              <w:t xml:space="preserve">2.620</w:t>
+            </w:r>
+          </w:p>
+        </w:tc>
+        <w:tc>
+          <w:p>
+            <w:pPr>
+              <w:pStyle w:val="Compact"/>
+              <w:jc w:val="right"/>
+            </w:pPr>
+            <w:r>
+              <w:t xml:space="preserve">16.46</w:t>
+            </w:r>
+          </w:p>
+        </w:tc>
+        <w:tc>
+          <w:p>
+            <w:pPr>
+              <w:pStyle w:val="Compact"/>
+              <w:jc w:val="right"/>
+            </w:pPr>
+            <w:r>
+              <w:t xml:space="preserve">0</w:t>
+            </w:r>
+          </w:p>
+        </w:tc>
+        <w:tc>
+          <w:p>
+            <w:pPr>
+              <w:pStyle w:val="Compact"/>
+              <w:jc w:val="right"/>
+            </w:pPr>
+            <w:r>
+              <w:t xml:space="preserve">1</w:t>
+            </w:r>
+          </w:p>
+        </w:tc>
+        <w:tc>
+          <w:p>
+            <w:pPr>
+              <w:pStyle w:val="Compact"/>
               <w:jc w:val="right"/>
             </w:pPr>
             <w:r>
@@ -263,7 +569,7 @@
               <w:jc w:val="right"/>
             </w:pPr>
             <w:r>
-              <w:t xml:space="preserve">2</w:t>
+              <w:t xml:space="preserve">4</w:t>
             </w:r>
           </w:p>
         </w:tc>
@@ -273,6 +579,116 @@
           <w:p>
             <w:pPr>
               <w:pStyle w:val="Compact"/>
+              <w:jc w:val="left"/>
+            </w:pPr>
+            <w:r>
+              <w:t xml:space="preserve">Mazda RX4 Wag</w:t>
+            </w:r>
+          </w:p>
+        </w:tc>
+        <w:tc>
+          <w:p>
+            <w:pPr>
+              <w:pStyle w:val="Compact"/>
+              <w:jc w:val="right"/>
+            </w:pPr>
+            <w:r>
+              <w:t xml:space="preserve">21.0</w:t>
+            </w:r>
+          </w:p>
+        </w:tc>
+        <w:tc>
+          <w:p>
+            <w:pPr>
+              <w:pStyle w:val="Compact"/>
+              <w:jc w:val="right"/>
+            </w:pPr>
+            <w:r>
+              <w:t xml:space="preserve">6</w:t>
+            </w:r>
+          </w:p>
+        </w:tc>
+        <w:tc>
+          <w:p>
+            <w:pPr>
+              <w:pStyle w:val="Compact"/>
+              <w:jc w:val="right"/>
+            </w:pPr>
+            <w:r>
+              <w:t xml:space="preserve">160</w:t>
+            </w:r>
+          </w:p>
+        </w:tc>
+        <w:tc>
+          <w:p>
+            <w:pPr>
+              <w:pStyle w:val="Compact"/>
+              <w:jc w:val="right"/>
+            </w:pPr>
+            <w:r>
+              <w:t xml:space="preserve">110</w:t>
+            </w:r>
+          </w:p>
+        </w:tc>
+        <w:tc>
+          <w:p>
+            <w:pPr>
+              <w:pStyle w:val="Compact"/>
+              <w:jc w:val="right"/>
+            </w:pPr>
+            <w:r>
+              <w:t xml:space="preserve">3.90</w:t>
+            </w:r>
+          </w:p>
+        </w:tc>
+        <w:tc>
+          <w:p>
+            <w:pPr>
+              <w:pStyle w:val="Compact"/>
+              <w:jc w:val="right"/>
+            </w:pPr>
+            <w:r>
+              <w:t xml:space="preserve">2.875</w:t>
+            </w:r>
+          </w:p>
+        </w:tc>
+        <w:tc>
+          <w:p>
+            <w:pPr>
+              <w:pStyle w:val="Compact"/>
+              <w:jc w:val="right"/>
+            </w:pPr>
+            <w:r>
+              <w:t xml:space="preserve">17.02</w:t>
+            </w:r>
+          </w:p>
+        </w:tc>
+        <w:tc>
+          <w:p>
+            <w:pPr>
+              <w:pStyle w:val="Compact"/>
+              <w:jc w:val="right"/>
+            </w:pPr>
+            <w:r>
+              <w:t xml:space="preserve">0</w:t>
+            </w:r>
+          </w:p>
+        </w:tc>
+        <w:tc>
+          <w:p>
+            <w:pPr>
+              <w:pStyle w:val="Compact"/>
+              <w:jc w:val="right"/>
+            </w:pPr>
+            <w:r>
+              <w:t xml:space="preserve">1</w:t>
+            </w:r>
+          </w:p>
+        </w:tc>
+        <w:tc>
+          <w:p>
+            <w:pPr>
+              <w:pStyle w:val="Compact"/>
               <w:jc w:val="right"/>
             </w:pPr>
             <w:r>
@@ -287,7 +703,7 @@
               <w:jc w:val="right"/>
             </w:pPr>
             <w:r>
-              <w:t xml:space="preserve">10</w:t>
+              <w:t xml:space="preserve">4</w:t>
             </w:r>
           </w:p>
         </w:tc>
@@ -297,10 +713,21 @@
           <w:p>
             <w:pPr>
               <w:pStyle w:val="Compact"/>
-              <w:jc w:val="right"/>
-            </w:pPr>
-            <w:r>
-              <w:t xml:space="preserve">7</w:t>
+              <w:jc w:val="left"/>
+            </w:pPr>
+            <w:r>
+              <w:t xml:space="preserve">Datsun 710</w:t>
+            </w:r>
+          </w:p>
+        </w:tc>
+        <w:tc>
+          <w:p>
+            <w:pPr>
+              <w:pStyle w:val="Compact"/>
+              <w:jc w:val="right"/>
+            </w:pPr>
+            <w:r>
+              <w:t xml:space="preserve">22.8</w:t>
             </w:r>
           </w:p>
         </w:tc>
@@ -312,6 +739,105 @@
             </w:pPr>
             <w:r>
               <w:t xml:space="preserve">4</w:t>
+            </w:r>
+          </w:p>
+        </w:tc>
+        <w:tc>
+          <w:p>
+            <w:pPr>
+              <w:pStyle w:val="Compact"/>
+              <w:jc w:val="right"/>
+            </w:pPr>
+            <w:r>
+              <w:t xml:space="preserve">108</w:t>
+            </w:r>
+          </w:p>
+        </w:tc>
+        <w:tc>
+          <w:p>
+            <w:pPr>
+              <w:pStyle w:val="Compact"/>
+              <w:jc w:val="right"/>
+            </w:pPr>
+            <w:r>
+              <w:t xml:space="preserve">93</w:t>
+            </w:r>
+          </w:p>
+        </w:tc>
+        <w:tc>
+          <w:p>
+            <w:pPr>
+              <w:pStyle w:val="Compact"/>
+              <w:jc w:val="right"/>
+            </w:pPr>
+            <w:r>
+              <w:t xml:space="preserve">3.85</w:t>
+            </w:r>
+          </w:p>
+        </w:tc>
+        <w:tc>
+          <w:p>
+            <w:pPr>
+              <w:pStyle w:val="Compact"/>
+              <w:jc w:val="right"/>
+            </w:pPr>
+            <w:r>
+              <w:t xml:space="preserve">2.320</w:t>
+            </w:r>
+          </w:p>
+        </w:tc>
+        <w:tc>
+          <w:p>
+            <w:pPr>
+              <w:pStyle w:val="Compact"/>
+              <w:jc w:val="right"/>
+            </w:pPr>
+            <w:r>
+              <w:t xml:space="preserve">18.61</w:t>
+            </w:r>
+          </w:p>
+        </w:tc>
+        <w:tc>
+          <w:p>
+            <w:pPr>
+              <w:pStyle w:val="Compact"/>
+              <w:jc w:val="right"/>
+            </w:pPr>
+            <w:r>
+              <w:t xml:space="preserve">1</w:t>
+            </w:r>
+          </w:p>
+        </w:tc>
+        <w:tc>
+          <w:p>
+            <w:pPr>
+              <w:pStyle w:val="Compact"/>
+              <w:jc w:val="right"/>
+            </w:pPr>
+            <w:r>
+              <w:t xml:space="preserve">1</w:t>
+            </w:r>
+          </w:p>
+        </w:tc>
+        <w:tc>
+          <w:p>
+            <w:pPr>
+              <w:pStyle w:val="Compact"/>
+              <w:jc w:val="right"/>
+            </w:pPr>
+            <w:r>
+              <w:t xml:space="preserve">4</w:t>
+            </w:r>
+          </w:p>
+        </w:tc>
+        <w:tc>
+          <w:p>
+            <w:pPr>
+              <w:pStyle w:val="Compact"/>
+              <w:jc w:val="right"/>
+            </w:pPr>
+            <w:r>
+              <w:t xml:space="preserve">1</w:t>
             </w:r>
           </w:p>
         </w:tc>
@@ -321,21 +847,131 @@
           <w:p>
             <w:pPr>
               <w:pStyle w:val="Compact"/>
-              <w:jc w:val="right"/>
-            </w:pPr>
-            <w:r>
-              <w:t xml:space="preserve">7</w:t>
-            </w:r>
-          </w:p>
-        </w:tc>
-        <w:tc>
-          <w:p>
-            <w:pPr>
-              <w:pStyle w:val="Compact"/>
-              <w:jc w:val="right"/>
-            </w:pPr>
-            <w:r>
-              <w:t xml:space="preserve">22</w:t>
+              <w:jc w:val="left"/>
+            </w:pPr>
+            <w:r>
+              <w:t xml:space="preserve">Hornet 4 Drive</w:t>
+            </w:r>
+          </w:p>
+        </w:tc>
+        <w:tc>
+          <w:p>
+            <w:pPr>
+              <w:pStyle w:val="Compact"/>
+              <w:jc w:val="right"/>
+            </w:pPr>
+            <w:r>
+              <w:t xml:space="preserve">21.4</w:t>
+            </w:r>
+          </w:p>
+        </w:tc>
+        <w:tc>
+          <w:p>
+            <w:pPr>
+              <w:pStyle w:val="Compact"/>
+              <w:jc w:val="right"/>
+            </w:pPr>
+            <w:r>
+              <w:t xml:space="preserve">6</w:t>
+            </w:r>
+          </w:p>
+        </w:tc>
+        <w:tc>
+          <w:p>
+            <w:pPr>
+              <w:pStyle w:val="Compact"/>
+              <w:jc w:val="right"/>
+            </w:pPr>
+            <w:r>
+              <w:t xml:space="preserve">258</w:t>
+            </w:r>
+          </w:p>
+        </w:tc>
+        <w:tc>
+          <w:p>
+            <w:pPr>
+              <w:pStyle w:val="Compact"/>
+              <w:jc w:val="right"/>
+            </w:pPr>
+            <w:r>
+              <w:t xml:space="preserve">110</w:t>
+            </w:r>
+          </w:p>
+        </w:tc>
+        <w:tc>
+          <w:p>
+            <w:pPr>
+              <w:pStyle w:val="Compact"/>
+              <w:jc w:val="right"/>
+            </w:pPr>
+            <w:r>
+              <w:t xml:space="preserve">3.08</w:t>
+            </w:r>
+          </w:p>
+        </w:tc>
+        <w:tc>
+          <w:p>
+            <w:pPr>
+              <w:pStyle w:val="Compact"/>
+              <w:jc w:val="right"/>
+            </w:pPr>
+            <w:r>
+              <w:t xml:space="preserve">3.215</w:t>
+            </w:r>
+          </w:p>
+        </w:tc>
+        <w:tc>
+          <w:p>
+            <w:pPr>
+              <w:pStyle w:val="Compact"/>
+              <w:jc w:val="right"/>
+            </w:pPr>
+            <w:r>
+              <w:t xml:space="preserve">19.44</w:t>
+            </w:r>
+          </w:p>
+        </w:tc>
+        <w:tc>
+          <w:p>
+            <w:pPr>
+              <w:pStyle w:val="Compact"/>
+              <w:jc w:val="right"/>
+            </w:pPr>
+            <w:r>
+              <w:t xml:space="preserve">1</w:t>
+            </w:r>
+          </w:p>
+        </w:tc>
+        <w:tc>
+          <w:p>
+            <w:pPr>
+              <w:pStyle w:val="Compact"/>
+              <w:jc w:val="right"/>
+            </w:pPr>
+            <w:r>
+              <w:t xml:space="preserve">0</w:t>
+            </w:r>
+          </w:p>
+        </w:tc>
+        <w:tc>
+          <w:p>
+            <w:pPr>
+              <w:pStyle w:val="Compact"/>
+              <w:jc w:val="right"/>
+            </w:pPr>
+            <w:r>
+              <w:t xml:space="preserve">3</w:t>
+            </w:r>
+          </w:p>
+        </w:tc>
+        <w:tc>
+          <w:p>
+            <w:pPr>
+              <w:pStyle w:val="Compact"/>
+              <w:jc w:val="right"/>
+            </w:pPr>
+            <w:r>
+              <w:t xml:space="preserve">1</w:t>
             </w:r>
           </w:p>
         </w:tc>
@@ -345,6 +981,28 @@
           <w:p>
             <w:pPr>
               <w:pStyle w:val="Compact"/>
+              <w:jc w:val="left"/>
+            </w:pPr>
+            <w:r>
+              <w:t xml:space="preserve">Hornet Sportabout</w:t>
+            </w:r>
+          </w:p>
+        </w:tc>
+        <w:tc>
+          <w:p>
+            <w:pPr>
+              <w:pStyle w:val="Compact"/>
+              <w:jc w:val="right"/>
+            </w:pPr>
+            <w:r>
+              <w:t xml:space="preserve">18.7</w:t>
+            </w:r>
+          </w:p>
+        </w:tc>
+        <w:tc>
+          <w:p>
+            <w:pPr>
+              <w:pStyle w:val="Compact"/>
               <w:jc w:val="right"/>
             </w:pPr>
             <w:r>
@@ -359,7 +1017,95 @@
               <w:jc w:val="right"/>
             </w:pPr>
             <w:r>
-              <w:t xml:space="preserve">16</w:t>
+              <w:t xml:space="preserve">360</w:t>
+            </w:r>
+          </w:p>
+        </w:tc>
+        <w:tc>
+          <w:p>
+            <w:pPr>
+              <w:pStyle w:val="Compact"/>
+              <w:jc w:val="right"/>
+            </w:pPr>
+            <w:r>
+              <w:t xml:space="preserve">175</w:t>
+            </w:r>
+          </w:p>
+        </w:tc>
+        <w:tc>
+          <w:p>
+            <w:pPr>
+              <w:pStyle w:val="Compact"/>
+              <w:jc w:val="right"/>
+            </w:pPr>
+            <w:r>
+              <w:t xml:space="preserve">3.15</w:t>
+            </w:r>
+          </w:p>
+        </w:tc>
+        <w:tc>
+          <w:p>
+            <w:pPr>
+              <w:pStyle w:val="Compact"/>
+              <w:jc w:val="right"/>
+            </w:pPr>
+            <w:r>
+              <w:t xml:space="preserve">3.440</w:t>
+            </w:r>
+          </w:p>
+        </w:tc>
+        <w:tc>
+          <w:p>
+            <w:pPr>
+              <w:pStyle w:val="Compact"/>
+              <w:jc w:val="right"/>
+            </w:pPr>
+            <w:r>
+              <w:t xml:space="preserve">17.02</w:t>
+            </w:r>
+          </w:p>
+        </w:tc>
+        <w:tc>
+          <w:p>
+            <w:pPr>
+              <w:pStyle w:val="Compact"/>
+              <w:jc w:val="right"/>
+            </w:pPr>
+            <w:r>
+              <w:t xml:space="preserve">0</w:t>
+            </w:r>
+          </w:p>
+        </w:tc>
+        <w:tc>
+          <w:p>
+            <w:pPr>
+              <w:pStyle w:val="Compact"/>
+              <w:jc w:val="right"/>
+            </w:pPr>
+            <w:r>
+              <w:t xml:space="preserve">0</w:t>
+            </w:r>
+          </w:p>
+        </w:tc>
+        <w:tc>
+          <w:p>
+            <w:pPr>
+              <w:pStyle w:val="Compact"/>
+              <w:jc w:val="right"/>
+            </w:pPr>
+            <w:r>
+              <w:t xml:space="preserve">3</w:t>
+            </w:r>
+          </w:p>
+        </w:tc>
+        <w:tc>
+          <w:p>
+            <w:pPr>
+              <w:pStyle w:val="Compact"/>
+              <w:jc w:val="right"/>
+            </w:pPr>
+            <w:r>
+              <w:t xml:space="preserve">2</w:t>
             </w:r>
           </w:p>
         </w:tc>
@@ -369,1102 +1115,136 @@
           <w:p>
             <w:pPr>
               <w:pStyle w:val="Compact"/>
-              <w:jc w:val="right"/>
-            </w:pPr>
-            <w:r>
-              <w:t xml:space="preserve">9</w:t>
-            </w:r>
-          </w:p>
-        </w:tc>
-        <w:tc>
-          <w:p>
-            <w:pPr>
-              <w:pStyle w:val="Compact"/>
-              <w:jc w:val="right"/>
-            </w:pPr>
-            <w:r>
-              <w:t xml:space="preserve">10</w:t>
-            </w:r>
-          </w:p>
-        </w:tc>
-      </w:tr>
-      <w:tr>
-        <w:tc>
-          <w:p>
-            <w:pPr>
-              <w:pStyle w:val="Compact"/>
-              <w:jc w:val="right"/>
-            </w:pPr>
-            <w:r>
-              <w:t xml:space="preserve">10</w:t>
-            </w:r>
-          </w:p>
-        </w:tc>
-        <w:tc>
-          <w:p>
-            <w:pPr>
-              <w:pStyle w:val="Compact"/>
-              <w:jc w:val="right"/>
-            </w:pPr>
-            <w:r>
-              <w:t xml:space="preserve">18</w:t>
-            </w:r>
-          </w:p>
-        </w:tc>
-      </w:tr>
-      <w:tr>
-        <w:tc>
-          <w:p>
-            <w:pPr>
-              <w:pStyle w:val="Compact"/>
-              <w:jc w:val="right"/>
-            </w:pPr>
-            <w:r>
-              <w:t xml:space="preserve">10</w:t>
-            </w:r>
-          </w:p>
-        </w:tc>
-        <w:tc>
-          <w:p>
-            <w:pPr>
-              <w:pStyle w:val="Compact"/>
-              <w:jc w:val="right"/>
-            </w:pPr>
-            <w:r>
-              <w:t xml:space="preserve">26</w:t>
-            </w:r>
-          </w:p>
-        </w:tc>
-      </w:tr>
-      <w:tr>
-        <w:tc>
-          <w:p>
-            <w:pPr>
-              <w:pStyle w:val="Compact"/>
-              <w:jc w:val="right"/>
-            </w:pPr>
-            <w:r>
-              <w:t xml:space="preserve">10</w:t>
-            </w:r>
-          </w:p>
-        </w:tc>
-        <w:tc>
-          <w:p>
-            <w:pPr>
-              <w:pStyle w:val="Compact"/>
-              <w:jc w:val="right"/>
-            </w:pPr>
-            <w:r>
-              <w:t xml:space="preserve">34</w:t>
-            </w:r>
-          </w:p>
-        </w:tc>
-      </w:tr>
-      <w:tr>
-        <w:tc>
-          <w:p>
-            <w:pPr>
-              <w:pStyle w:val="Compact"/>
-              <w:jc w:val="right"/>
-            </w:pPr>
-            <w:r>
-              <w:t xml:space="preserve">11</w:t>
-            </w:r>
-          </w:p>
-        </w:tc>
-        <w:tc>
-          <w:p>
-            <w:pPr>
-              <w:pStyle w:val="Compact"/>
-              <w:jc w:val="right"/>
-            </w:pPr>
-            <w:r>
-              <w:t xml:space="preserve">17</w:t>
-            </w:r>
-          </w:p>
-        </w:tc>
-      </w:tr>
-      <w:tr>
-        <w:tc>
-          <w:p>
-            <w:pPr>
-              <w:pStyle w:val="Compact"/>
-              <w:jc w:val="right"/>
-            </w:pPr>
-            <w:r>
-              <w:t xml:space="preserve">11</w:t>
-            </w:r>
-          </w:p>
-        </w:tc>
-        <w:tc>
-          <w:p>
-            <w:pPr>
-              <w:pStyle w:val="Compact"/>
-              <w:jc w:val="right"/>
-            </w:pPr>
-            <w:r>
-              <w:t xml:space="preserve">28</w:t>
-            </w:r>
-          </w:p>
-        </w:tc>
-      </w:tr>
-      <w:tr>
-        <w:tc>
-          <w:p>
-            <w:pPr>
-              <w:pStyle w:val="Compact"/>
-              <w:jc w:val="right"/>
-            </w:pPr>
-            <w:r>
-              <w:t xml:space="preserve">12</w:t>
-            </w:r>
-          </w:p>
-        </w:tc>
-        <w:tc>
-          <w:p>
-            <w:pPr>
-              <w:pStyle w:val="Compact"/>
-              <w:jc w:val="right"/>
-            </w:pPr>
-            <w:r>
-              <w:t xml:space="preserve">14</w:t>
-            </w:r>
-          </w:p>
-        </w:tc>
-      </w:tr>
-      <w:tr>
-        <w:tc>
-          <w:p>
-            <w:pPr>
-              <w:pStyle w:val="Compact"/>
-              <w:jc w:val="right"/>
-            </w:pPr>
-            <w:r>
-              <w:t xml:space="preserve">12</w:t>
-            </w:r>
-          </w:p>
-        </w:tc>
-        <w:tc>
-          <w:p>
-            <w:pPr>
-              <w:pStyle w:val="Compact"/>
-              <w:jc w:val="right"/>
-            </w:pPr>
-            <w:r>
-              <w:t xml:space="preserve">20</w:t>
-            </w:r>
-          </w:p>
-        </w:tc>
-      </w:tr>
-      <w:tr>
-        <w:tc>
-          <w:p>
-            <w:pPr>
-              <w:pStyle w:val="Compact"/>
-              <w:jc w:val="right"/>
-            </w:pPr>
-            <w:r>
-              <w:t xml:space="preserve">12</w:t>
-            </w:r>
-          </w:p>
-        </w:tc>
-        <w:tc>
-          <w:p>
-            <w:pPr>
-              <w:pStyle w:val="Compact"/>
-              <w:jc w:val="right"/>
-            </w:pPr>
-            <w:r>
-              <w:t xml:space="preserve">24</w:t>
-            </w:r>
-          </w:p>
-        </w:tc>
-      </w:tr>
-      <w:tr>
-        <w:tc>
-          <w:p>
-            <w:pPr>
-              <w:pStyle w:val="Compact"/>
-              <w:jc w:val="right"/>
-            </w:pPr>
-            <w:r>
-              <w:t xml:space="preserve">12</w:t>
-            </w:r>
-          </w:p>
-        </w:tc>
-        <w:tc>
-          <w:p>
-            <w:pPr>
-              <w:pStyle w:val="Compact"/>
-              <w:jc w:val="right"/>
-            </w:pPr>
-            <w:r>
-              <w:t xml:space="preserve">28</w:t>
-            </w:r>
-          </w:p>
-        </w:tc>
-      </w:tr>
-      <w:tr>
-        <w:tc>
-          <w:p>
-            <w:pPr>
-              <w:pStyle w:val="Compact"/>
-              <w:jc w:val="right"/>
-            </w:pPr>
-            <w:r>
-              <w:t xml:space="preserve">13</w:t>
-            </w:r>
-          </w:p>
-        </w:tc>
-        <w:tc>
-          <w:p>
-            <w:pPr>
-              <w:pStyle w:val="Compact"/>
-              <w:jc w:val="right"/>
-            </w:pPr>
-            <w:r>
-              <w:t xml:space="preserve">26</w:t>
-            </w:r>
-          </w:p>
-        </w:tc>
-      </w:tr>
-      <w:tr>
-        <w:tc>
-          <w:p>
-            <w:pPr>
-              <w:pStyle w:val="Compact"/>
-              <w:jc w:val="right"/>
-            </w:pPr>
-            <w:r>
-              <w:t xml:space="preserve">13</w:t>
-            </w:r>
-          </w:p>
-        </w:tc>
-        <w:tc>
-          <w:p>
-            <w:pPr>
-              <w:pStyle w:val="Compact"/>
-              <w:jc w:val="right"/>
-            </w:pPr>
-            <w:r>
-              <w:t xml:space="preserve">34</w:t>
-            </w:r>
-          </w:p>
-        </w:tc>
-      </w:tr>
-      <w:tr>
-        <w:tc>
-          <w:p>
-            <w:pPr>
-              <w:pStyle w:val="Compact"/>
-              <w:jc w:val="right"/>
-            </w:pPr>
-            <w:r>
-              <w:t xml:space="preserve">13</w:t>
-            </w:r>
-          </w:p>
-        </w:tc>
-        <w:tc>
-          <w:p>
-            <w:pPr>
-              <w:pStyle w:val="Compact"/>
-              <w:jc w:val="right"/>
-            </w:pPr>
-            <w:r>
-              <w:t xml:space="preserve">34</w:t>
-            </w:r>
-          </w:p>
-        </w:tc>
-      </w:tr>
-      <w:tr>
-        <w:tc>
-          <w:p>
-            <w:pPr>
-              <w:pStyle w:val="Compact"/>
-              <w:jc w:val="right"/>
-            </w:pPr>
-            <w:r>
-              <w:t xml:space="preserve">13</w:t>
-            </w:r>
-          </w:p>
-        </w:tc>
-        <w:tc>
-          <w:p>
-            <w:pPr>
-              <w:pStyle w:val="Compact"/>
-              <w:jc w:val="right"/>
-            </w:pPr>
-            <w:r>
-              <w:t xml:space="preserve">46</w:t>
-            </w:r>
-          </w:p>
-        </w:tc>
-      </w:tr>
-      <w:tr>
-        <w:tc>
-          <w:p>
-            <w:pPr>
-              <w:pStyle w:val="Compact"/>
-              <w:jc w:val="right"/>
-            </w:pPr>
-            <w:r>
-              <w:t xml:space="preserve">14</w:t>
-            </w:r>
-          </w:p>
-        </w:tc>
-        <w:tc>
-          <w:p>
-            <w:pPr>
-              <w:pStyle w:val="Compact"/>
-              <w:jc w:val="right"/>
-            </w:pPr>
-            <w:r>
-              <w:t xml:space="preserve">26</w:t>
-            </w:r>
-          </w:p>
-        </w:tc>
-      </w:tr>
-      <w:tr>
-        <w:tc>
-          <w:p>
-            <w:pPr>
-              <w:pStyle w:val="Compact"/>
-              <w:jc w:val="right"/>
-            </w:pPr>
-            <w:r>
-              <w:t xml:space="preserve">14</w:t>
-            </w:r>
-          </w:p>
-        </w:tc>
-        <w:tc>
-          <w:p>
-            <w:pPr>
-              <w:pStyle w:val="Compact"/>
-              <w:jc w:val="right"/>
-            </w:pPr>
-            <w:r>
-              <w:t xml:space="preserve">36</w:t>
-            </w:r>
-          </w:p>
-        </w:tc>
-      </w:tr>
-      <w:tr>
-        <w:tc>
-          <w:p>
-            <w:pPr>
-              <w:pStyle w:val="Compact"/>
-              <w:jc w:val="right"/>
-            </w:pPr>
-            <w:r>
-              <w:t xml:space="preserve">14</w:t>
-            </w:r>
-          </w:p>
-        </w:tc>
-        <w:tc>
-          <w:p>
-            <w:pPr>
-              <w:pStyle w:val="Compact"/>
-              <w:jc w:val="right"/>
-            </w:pPr>
-            <w:r>
-              <w:t xml:space="preserve">60</w:t>
-            </w:r>
-          </w:p>
-        </w:tc>
-      </w:tr>
-      <w:tr>
-        <w:tc>
-          <w:p>
-            <w:pPr>
-              <w:pStyle w:val="Compact"/>
-              <w:jc w:val="right"/>
-            </w:pPr>
-            <w:r>
-              <w:t xml:space="preserve">14</w:t>
-            </w:r>
-          </w:p>
-        </w:tc>
-        <w:tc>
-          <w:p>
-            <w:pPr>
-              <w:pStyle w:val="Compact"/>
-              <w:jc w:val="right"/>
-            </w:pPr>
-            <w:r>
-              <w:t xml:space="preserve">80</w:t>
-            </w:r>
-          </w:p>
-        </w:tc>
-      </w:tr>
-      <w:tr>
-        <w:tc>
-          <w:p>
-            <w:pPr>
-              <w:pStyle w:val="Compact"/>
-              <w:jc w:val="right"/>
-            </w:pPr>
-            <w:r>
-              <w:t xml:space="preserve">15</w:t>
-            </w:r>
-          </w:p>
-        </w:tc>
-        <w:tc>
-          <w:p>
-            <w:pPr>
-              <w:pStyle w:val="Compact"/>
-              <w:jc w:val="right"/>
-            </w:pPr>
-            <w:r>
-              <w:t xml:space="preserve">20</w:t>
-            </w:r>
-          </w:p>
-        </w:tc>
-      </w:tr>
-      <w:tr>
-        <w:tc>
-          <w:p>
-            <w:pPr>
-              <w:pStyle w:val="Compact"/>
-              <w:jc w:val="right"/>
-            </w:pPr>
-            <w:r>
-              <w:t xml:space="preserve">15</w:t>
-            </w:r>
-          </w:p>
-        </w:tc>
-        <w:tc>
-          <w:p>
-            <w:pPr>
-              <w:pStyle w:val="Compact"/>
-              <w:jc w:val="right"/>
-            </w:pPr>
-            <w:r>
-              <w:t xml:space="preserve">26</w:t>
-            </w:r>
-          </w:p>
-        </w:tc>
-      </w:tr>
-      <w:tr>
-        <w:tc>
-          <w:p>
-            <w:pPr>
-              <w:pStyle w:val="Compact"/>
-              <w:jc w:val="right"/>
-            </w:pPr>
-            <w:r>
-              <w:t xml:space="preserve">15</w:t>
-            </w:r>
-          </w:p>
-        </w:tc>
-        <w:tc>
-          <w:p>
-            <w:pPr>
-              <w:pStyle w:val="Compact"/>
-              <w:jc w:val="right"/>
-            </w:pPr>
-            <w:r>
-              <w:t xml:space="preserve">54</w:t>
-            </w:r>
-          </w:p>
-        </w:tc>
-      </w:tr>
-      <w:tr>
-        <w:tc>
-          <w:p>
-            <w:pPr>
-              <w:pStyle w:val="Compact"/>
-              <w:jc w:val="right"/>
-            </w:pPr>
-            <w:r>
-              <w:t xml:space="preserve">16</w:t>
-            </w:r>
-          </w:p>
-        </w:tc>
-        <w:tc>
-          <w:p>
-            <w:pPr>
-              <w:pStyle w:val="Compact"/>
-              <w:jc w:val="right"/>
-            </w:pPr>
-            <w:r>
-              <w:t xml:space="preserve">32</w:t>
-            </w:r>
-          </w:p>
-        </w:tc>
-      </w:tr>
-      <w:tr>
-        <w:tc>
-          <w:p>
-            <w:pPr>
-              <w:pStyle w:val="Compact"/>
-              <w:jc w:val="right"/>
-            </w:pPr>
-            <w:r>
-              <w:t xml:space="preserve">16</w:t>
-            </w:r>
-          </w:p>
-        </w:tc>
-        <w:tc>
-          <w:p>
-            <w:pPr>
-              <w:pStyle w:val="Compact"/>
-              <w:jc w:val="right"/>
-            </w:pPr>
-            <w:r>
-              <w:t xml:space="preserve">40</w:t>
-            </w:r>
-          </w:p>
-        </w:tc>
-      </w:tr>
-      <w:tr>
-        <w:tc>
-          <w:p>
-            <w:pPr>
-              <w:pStyle w:val="Compact"/>
-              <w:jc w:val="right"/>
-            </w:pPr>
-            <w:r>
-              <w:t xml:space="preserve">17</w:t>
-            </w:r>
-          </w:p>
-        </w:tc>
-        <w:tc>
-          <w:p>
-            <w:pPr>
-              <w:pStyle w:val="Compact"/>
-              <w:jc w:val="right"/>
-            </w:pPr>
-            <w:r>
-              <w:t xml:space="preserve">32</w:t>
-            </w:r>
-          </w:p>
-        </w:tc>
-      </w:tr>
-      <w:tr>
-        <w:tc>
-          <w:p>
-            <w:pPr>
-              <w:pStyle w:val="Compact"/>
-              <w:jc w:val="right"/>
-            </w:pPr>
-            <w:r>
-              <w:t xml:space="preserve">17</w:t>
-            </w:r>
-          </w:p>
-        </w:tc>
-        <w:tc>
-          <w:p>
-            <w:pPr>
-              <w:pStyle w:val="Compact"/>
-              <w:jc w:val="right"/>
-            </w:pPr>
-            <w:r>
-              <w:t xml:space="preserve">40</w:t>
-            </w:r>
-          </w:p>
-        </w:tc>
-      </w:tr>
-      <w:tr>
-        <w:tc>
-          <w:p>
-            <w:pPr>
-              <w:pStyle w:val="Compact"/>
-              <w:jc w:val="right"/>
-            </w:pPr>
-            <w:r>
-              <w:t xml:space="preserve">17</w:t>
-            </w:r>
-          </w:p>
-        </w:tc>
-        <w:tc>
-          <w:p>
-            <w:pPr>
-              <w:pStyle w:val="Compact"/>
-              <w:jc w:val="right"/>
-            </w:pPr>
-            <w:r>
-              <w:t xml:space="preserve">50</w:t>
-            </w:r>
-          </w:p>
-        </w:tc>
-      </w:tr>
-      <w:tr>
-        <w:tc>
-          <w:p>
-            <w:pPr>
-              <w:pStyle w:val="Compact"/>
-              <w:jc w:val="right"/>
-            </w:pPr>
-            <w:r>
-              <w:t xml:space="preserve">18</w:t>
-            </w:r>
-          </w:p>
-        </w:tc>
-        <w:tc>
-          <w:p>
-            <w:pPr>
-              <w:pStyle w:val="Compact"/>
-              <w:jc w:val="right"/>
-            </w:pPr>
-            <w:r>
-              <w:t xml:space="preserve">42</w:t>
-            </w:r>
-          </w:p>
-        </w:tc>
-      </w:tr>
-      <w:tr>
-        <w:tc>
-          <w:p>
-            <w:pPr>
-              <w:pStyle w:val="Compact"/>
-              <w:jc w:val="right"/>
-            </w:pPr>
-            <w:r>
-              <w:t xml:space="preserve">18</w:t>
-            </w:r>
-          </w:p>
-        </w:tc>
-        <w:tc>
-          <w:p>
-            <w:pPr>
-              <w:pStyle w:val="Compact"/>
-              <w:jc w:val="right"/>
-            </w:pPr>
-            <w:r>
-              <w:t xml:space="preserve">56</w:t>
-            </w:r>
-          </w:p>
-        </w:tc>
-      </w:tr>
-      <w:tr>
-        <w:tc>
-          <w:p>
-            <w:pPr>
-              <w:pStyle w:val="Compact"/>
-              <w:jc w:val="right"/>
-            </w:pPr>
-            <w:r>
-              <w:t xml:space="preserve">18</w:t>
-            </w:r>
-          </w:p>
-        </w:tc>
-        <w:tc>
-          <w:p>
-            <w:pPr>
-              <w:pStyle w:val="Compact"/>
-              <w:jc w:val="right"/>
-            </w:pPr>
-            <w:r>
-              <w:t xml:space="preserve">76</w:t>
-            </w:r>
-          </w:p>
-        </w:tc>
-      </w:tr>
-      <w:tr>
-        <w:tc>
-          <w:p>
-            <w:pPr>
-              <w:pStyle w:val="Compact"/>
-              <w:jc w:val="right"/>
-            </w:pPr>
-            <w:r>
-              <w:t xml:space="preserve">18</w:t>
-            </w:r>
-          </w:p>
-        </w:tc>
-        <w:tc>
-          <w:p>
-            <w:pPr>
-              <w:pStyle w:val="Compact"/>
-              <w:jc w:val="right"/>
-            </w:pPr>
-            <w:r>
-              <w:t xml:space="preserve">84</w:t>
-            </w:r>
-          </w:p>
-        </w:tc>
-      </w:tr>
-      <w:tr>
-        <w:tc>
-          <w:p>
-            <w:pPr>
-              <w:pStyle w:val="Compact"/>
-              <w:jc w:val="right"/>
-            </w:pPr>
-            <w:r>
-              <w:t xml:space="preserve">19</w:t>
-            </w:r>
-          </w:p>
-        </w:tc>
-        <w:tc>
-          <w:p>
-            <w:pPr>
-              <w:pStyle w:val="Compact"/>
-              <w:jc w:val="right"/>
-            </w:pPr>
-            <w:r>
-              <w:t xml:space="preserve">36</w:t>
-            </w:r>
-          </w:p>
-        </w:tc>
-      </w:tr>
-      <w:tr>
-        <w:tc>
-          <w:p>
-            <w:pPr>
-              <w:pStyle w:val="Compact"/>
-              <w:jc w:val="right"/>
-            </w:pPr>
-            <w:r>
-              <w:t xml:space="preserve">19</w:t>
-            </w:r>
-          </w:p>
-        </w:tc>
-        <w:tc>
-          <w:p>
-            <w:pPr>
-              <w:pStyle w:val="Compact"/>
-              <w:jc w:val="right"/>
-            </w:pPr>
-            <w:r>
-              <w:t xml:space="preserve">46</w:t>
-            </w:r>
-          </w:p>
-        </w:tc>
-      </w:tr>
-      <w:tr>
-        <w:tc>
-          <w:p>
-            <w:pPr>
-              <w:pStyle w:val="Compact"/>
-              <w:jc w:val="right"/>
-            </w:pPr>
-            <w:r>
-              <w:t xml:space="preserve">19</w:t>
-            </w:r>
-          </w:p>
-        </w:tc>
-        <w:tc>
-          <w:p>
-            <w:pPr>
-              <w:pStyle w:val="Compact"/>
-              <w:jc w:val="right"/>
-            </w:pPr>
-            <w:r>
-              <w:t xml:space="preserve">68</w:t>
-            </w:r>
-          </w:p>
-        </w:tc>
-      </w:tr>
-      <w:tr>
-        <w:tc>
-          <w:p>
-            <w:pPr>
-              <w:pStyle w:val="Compact"/>
-              <w:jc w:val="right"/>
-            </w:pPr>
-            <w:r>
-              <w:t xml:space="preserve">20</w:t>
-            </w:r>
-          </w:p>
-        </w:tc>
-        <w:tc>
-          <w:p>
-            <w:pPr>
-              <w:pStyle w:val="Compact"/>
-              <w:jc w:val="right"/>
-            </w:pPr>
-            <w:r>
-              <w:t xml:space="preserve">32</w:t>
-            </w:r>
-          </w:p>
-        </w:tc>
-      </w:tr>
-      <w:tr>
-        <w:tc>
-          <w:p>
-            <w:pPr>
-              <w:pStyle w:val="Compact"/>
-              <w:jc w:val="right"/>
-            </w:pPr>
-            <w:r>
-              <w:t xml:space="preserve">20</w:t>
-            </w:r>
-          </w:p>
-        </w:tc>
-        <w:tc>
-          <w:p>
-            <w:pPr>
-              <w:pStyle w:val="Compact"/>
-              <w:jc w:val="right"/>
-            </w:pPr>
-            <w:r>
-              <w:t xml:space="preserve">48</w:t>
-            </w:r>
-          </w:p>
-        </w:tc>
-      </w:tr>
-      <w:tr>
-        <w:tc>
-          <w:p>
-            <w:pPr>
-              <w:pStyle w:val="Compact"/>
-              <w:jc w:val="right"/>
-            </w:pPr>
-            <w:r>
-              <w:t xml:space="preserve">20</w:t>
-            </w:r>
-          </w:p>
-        </w:tc>
-        <w:tc>
-          <w:p>
-            <w:pPr>
-              <w:pStyle w:val="Compact"/>
-              <w:jc w:val="right"/>
-            </w:pPr>
-            <w:r>
-              <w:t xml:space="preserve">52</w:t>
-            </w:r>
-          </w:p>
-        </w:tc>
-      </w:tr>
-      <w:tr>
-        <w:tc>
-          <w:p>
-            <w:pPr>
-              <w:pStyle w:val="Compact"/>
-              <w:jc w:val="right"/>
-            </w:pPr>
-            <w:r>
-              <w:t xml:space="preserve">20</w:t>
-            </w:r>
-          </w:p>
-        </w:tc>
-        <w:tc>
-          <w:p>
-            <w:pPr>
-              <w:pStyle w:val="Compact"/>
-              <w:jc w:val="right"/>
-            </w:pPr>
-            <w:r>
-              <w:t xml:space="preserve">56</w:t>
-            </w:r>
-          </w:p>
-        </w:tc>
-      </w:tr>
-      <w:tr>
-        <w:tc>
-          <w:p>
-            <w:pPr>
-              <w:pStyle w:val="Compact"/>
-              <w:jc w:val="right"/>
-            </w:pPr>
-            <w:r>
-              <w:t xml:space="preserve">20</w:t>
-            </w:r>
-          </w:p>
-        </w:tc>
-        <w:tc>
-          <w:p>
-            <w:pPr>
-              <w:pStyle w:val="Compact"/>
-              <w:jc w:val="right"/>
-            </w:pPr>
-            <w:r>
-              <w:t xml:space="preserve">64</w:t>
-            </w:r>
-          </w:p>
-        </w:tc>
-      </w:tr>
-      <w:tr>
-        <w:tc>
-          <w:p>
-            <w:pPr>
-              <w:pStyle w:val="Compact"/>
-              <w:jc w:val="right"/>
-            </w:pPr>
-            <w:r>
-              <w:t xml:space="preserve">22</w:t>
-            </w:r>
-          </w:p>
-        </w:tc>
-        <w:tc>
-          <w:p>
-            <w:pPr>
-              <w:pStyle w:val="Compact"/>
-              <w:jc w:val="right"/>
-            </w:pPr>
-            <w:r>
-              <w:t xml:space="preserve">66</w:t>
-            </w:r>
-          </w:p>
-        </w:tc>
-      </w:tr>
-      <w:tr>
-        <w:tc>
-          <w:p>
-            <w:pPr>
-              <w:pStyle w:val="Compact"/>
-              <w:jc w:val="right"/>
-            </w:pPr>
-            <w:r>
-              <w:t xml:space="preserve">23</w:t>
-            </w:r>
-          </w:p>
-        </w:tc>
-        <w:tc>
-          <w:p>
-            <w:pPr>
-              <w:pStyle w:val="Compact"/>
-              <w:jc w:val="right"/>
-            </w:pPr>
-            <w:r>
-              <w:t xml:space="preserve">54</w:t>
-            </w:r>
-          </w:p>
-        </w:tc>
-      </w:tr>
-      <w:tr>
-        <w:tc>
-          <w:p>
-            <w:pPr>
-              <w:pStyle w:val="Compact"/>
-              <w:jc w:val="right"/>
-            </w:pPr>
-            <w:r>
-              <w:t xml:space="preserve">24</w:t>
-            </w:r>
-          </w:p>
-        </w:tc>
-        <w:tc>
-          <w:p>
-            <w:pPr>
-              <w:pStyle w:val="Compact"/>
-              <w:jc w:val="right"/>
-            </w:pPr>
-            <w:r>
-              <w:t xml:space="preserve">70</w:t>
-            </w:r>
-          </w:p>
-        </w:tc>
-      </w:tr>
-      <w:tr>
-        <w:tc>
-          <w:p>
-            <w:pPr>
-              <w:pStyle w:val="Compact"/>
-              <w:jc w:val="right"/>
-            </w:pPr>
-            <w:r>
-              <w:t xml:space="preserve">24</w:t>
-            </w:r>
-          </w:p>
-        </w:tc>
-        <w:tc>
-          <w:p>
-            <w:pPr>
-              <w:pStyle w:val="Compact"/>
-              <w:jc w:val="right"/>
-            </w:pPr>
-            <w:r>
-              <w:t xml:space="preserve">92</w:t>
-            </w:r>
-          </w:p>
-        </w:tc>
-      </w:tr>
-      <w:tr>
-        <w:tc>
-          <w:p>
-            <w:pPr>
-              <w:pStyle w:val="Compact"/>
-              <w:jc w:val="right"/>
-            </w:pPr>
-            <w:r>
-              <w:t xml:space="preserve">24</w:t>
-            </w:r>
-          </w:p>
-        </w:tc>
-        <w:tc>
-          <w:p>
-            <w:pPr>
-              <w:pStyle w:val="Compact"/>
-              <w:jc w:val="right"/>
-            </w:pPr>
-            <w:r>
-              <w:t xml:space="preserve">93</w:t>
-            </w:r>
-          </w:p>
-        </w:tc>
-      </w:tr>
-      <w:tr>
-        <w:tc>
-          <w:p>
-            <w:pPr>
-              <w:pStyle w:val="Compact"/>
-              <w:jc w:val="right"/>
-            </w:pPr>
-            <w:r>
-              <w:t xml:space="preserve">24</w:t>
-            </w:r>
-          </w:p>
-        </w:tc>
-        <w:tc>
-          <w:p>
-            <w:pPr>
-              <w:pStyle w:val="Compact"/>
-              <w:jc w:val="right"/>
-            </w:pPr>
-            <w:r>
-              <w:t xml:space="preserve">120</w:t>
-            </w:r>
-          </w:p>
-        </w:tc>
-      </w:tr>
-      <w:tr>
-        <w:tc>
-          <w:p>
-            <w:pPr>
-              <w:pStyle w:val="Compact"/>
-              <w:jc w:val="right"/>
-            </w:pPr>
-            <w:r>
-              <w:t xml:space="preserve">25</w:t>
-            </w:r>
-          </w:p>
-        </w:tc>
-        <w:tc>
-          <w:p>
-            <w:pPr>
-              <w:pStyle w:val="Compact"/>
-              <w:jc w:val="right"/>
-            </w:pPr>
-            <w:r>
-              <w:t xml:space="preserve">85</w:t>
+              <w:jc w:val="left"/>
+            </w:pPr>
+            <w:r>
+              <w:t xml:space="preserve">Valiant</w:t>
+            </w:r>
+          </w:p>
+        </w:tc>
+        <w:tc>
+          <w:p>
+            <w:pPr>
+              <w:pStyle w:val="Compact"/>
+              <w:jc w:val="right"/>
+            </w:pPr>
+            <w:r>
+              <w:t xml:space="preserve">18.1</w:t>
+            </w:r>
+          </w:p>
+        </w:tc>
+        <w:tc>
+          <w:p>
+            <w:pPr>
+              <w:pStyle w:val="Compact"/>
+              <w:jc w:val="right"/>
+            </w:pPr>
+            <w:r>
+              <w:t xml:space="preserve">6</w:t>
+            </w:r>
+          </w:p>
+        </w:tc>
+        <w:tc>
+          <w:p>
+            <w:pPr>
+              <w:pStyle w:val="Compact"/>
+              <w:jc w:val="right"/>
+            </w:pPr>
+            <w:r>
+              <w:t xml:space="preserve">225</w:t>
+            </w:r>
+          </w:p>
+        </w:tc>
+        <w:tc>
+          <w:p>
+            <w:pPr>
+              <w:pStyle w:val="Compact"/>
+              <w:jc w:val="right"/>
+            </w:pPr>
+            <w:r>
+              <w:t xml:space="preserve">105</w:t>
+            </w:r>
+          </w:p>
+        </w:tc>
+        <w:tc>
+          <w:p>
+            <w:pPr>
+              <w:pStyle w:val="Compact"/>
+              <w:jc w:val="right"/>
+            </w:pPr>
+            <w:r>
+              <w:t xml:space="preserve">2.76</w:t>
+            </w:r>
+          </w:p>
+        </w:tc>
+        <w:tc>
+          <w:p>
+            <w:pPr>
+              <w:pStyle w:val="Compact"/>
+              <w:jc w:val="right"/>
+            </w:pPr>
+            <w:r>
+              <w:t xml:space="preserve">3.460</w:t>
+            </w:r>
+          </w:p>
+        </w:tc>
+        <w:tc>
+          <w:p>
+            <w:pPr>
+              <w:pStyle w:val="Compact"/>
+              <w:jc w:val="right"/>
+            </w:pPr>
+            <w:r>
+              <w:t xml:space="preserve">20.22</w:t>
+            </w:r>
+          </w:p>
+        </w:tc>
+        <w:tc>
+          <w:p>
+            <w:pPr>
+              <w:pStyle w:val="Compact"/>
+              <w:jc w:val="right"/>
+            </w:pPr>
+            <w:r>
+              <w:t xml:space="preserve">1</w:t>
+            </w:r>
+          </w:p>
+        </w:tc>
+        <w:tc>
+          <w:p>
+            <w:pPr>
+              <w:pStyle w:val="Compact"/>
+              <w:jc w:val="right"/>
+            </w:pPr>
+            <w:r>
+              <w:t xml:space="preserve">0</w:t>
+            </w:r>
+          </w:p>
+        </w:tc>
+        <w:tc>
+          <w:p>
+            <w:pPr>
+              <w:pStyle w:val="Compact"/>
+              <w:jc w:val="right"/>
+            </w:pPr>
+            <w:r>
+              <w:t xml:space="preserve">3</w:t>
+            </w:r>
+          </w:p>
+        </w:tc>
+        <w:tc>
+          <w:p>
+            <w:pPr>
+              <w:pStyle w:val="Compact"/>
+              <w:jc w:val="right"/>
+            </w:pPr>
+            <w:r>
+              <w:t xml:space="preserve">1</w:t>
             </w:r>
           </w:p>
         </w:tc>
       </w:tr>
     </w:tbl>
-    <w:p>
-      <w:pPr>
-        <w:pStyle w:val="BodyText"/>
-      </w:pPr>
-      <w:r>
-        <w:t xml:space="preserve">In Table</w:t>
-      </w:r>
-      <w:r>
-        <w:t xml:space="preserve"> </w:t>
-      </w:r>
-      <w:r>
-        <w:t xml:space="preserve">1</w:t>
-      </w:r>
-      <w:r>
-        <w:t xml:space="preserve"> </w:t>
-      </w:r>
-      <w:r>
-        <w:t xml:space="preserve">we can see some data about pressure.</w:t>
-      </w:r>
-    </w:p>
     <w:p>
       <w:pPr>
         <w:pStyle w:val="Heading2"/>
@@ -1798,7 +1578,7 @@
     </w:lvl>
   </w:abstractNum>
   <w:abstractNum w:abstractNumId="990">
-    <w:nsid w:val="dc813ddc"/>
+    <w:nsid w:val="f366e785"/>
     <w:multiLevelType w:val="multilevel"/>
     <w:lvl w:ilvl="0">
       <w:numFmt w:val="bullet"/>

</xml_diff>

<commit_message>
I wrote a very brief conclusion.
</commit_message>
<xml_diff>
--- a/analysis/paper/paper.docx
+++ b/analysis/paper/paper.docx
@@ -49,7 +49,7 @@
         <w:pStyle w:val="Date"/>
       </w:pPr>
       <w:r>
-        <w:t xml:space="preserve">2016-09-20</w:t>
+        <w:t xml:space="preserve">2016-09-21</w:t>
       </w:r>
     </w:p>
     <w:p>
@@ -162,7 +162,19 @@
         <w:rPr>
           <w:rStyle w:val="NormalTok"/>
         </w:rPr>
-        <w:t xml:space="preserve">(cars, </w:t>
+        <w:t xml:space="preserve">(</w:t>
+      </w:r>
+      <w:r>
+        <w:rPr>
+          <w:rStyle w:val="KeywordTok"/>
+        </w:rPr>
+        <w:t xml:space="preserve">head</w:t>
+      </w:r>
+      <w:r>
+        <w:rPr>
+          <w:rStyle w:val="NormalTok"/>
+        </w:rPr>
+        <w:t xml:space="preserve">(mtcars), </w:t>
       </w:r>
       <w:r>
         <w:rPr>
@@ -217,13 +229,7 @@
             <w:vAlign w:val="bottom"/>
           </w:tcPr>
           <w:p>
-            <w:pPr>
-              <w:pStyle w:val="Compact"/>
-              <w:jc w:val="right"/>
-            </w:pPr>
-            <w:r>
-              <w:t xml:space="preserve">speed</w:t>
-            </w:r>
+            <w:pStyle w:val="Compact"/>
           </w:p>
         </w:tc>
         <w:tc>
@@ -239,7 +245,177 @@
               <w:jc w:val="right"/>
             </w:pPr>
             <w:r>
-              <w:t xml:space="preserve">dist</w:t>
+              <w:t xml:space="preserve">mpg</w:t>
+            </w:r>
+          </w:p>
+        </w:tc>
+        <w:tc>
+          <w:tcPr>
+            <w:tcBorders>
+              <w:bottom w:val="single"/>
+            </w:tcBorders>
+            <w:vAlign w:val="bottom"/>
+          </w:tcPr>
+          <w:p>
+            <w:pPr>
+              <w:pStyle w:val="Compact"/>
+              <w:jc w:val="right"/>
+            </w:pPr>
+            <w:r>
+              <w:t xml:space="preserve">cyl</w:t>
+            </w:r>
+          </w:p>
+        </w:tc>
+        <w:tc>
+          <w:tcPr>
+            <w:tcBorders>
+              <w:bottom w:val="single"/>
+            </w:tcBorders>
+            <w:vAlign w:val="bottom"/>
+          </w:tcPr>
+          <w:p>
+            <w:pPr>
+              <w:pStyle w:val="Compact"/>
+              <w:jc w:val="right"/>
+            </w:pPr>
+            <w:r>
+              <w:t xml:space="preserve">disp</w:t>
+            </w:r>
+          </w:p>
+        </w:tc>
+        <w:tc>
+          <w:tcPr>
+            <w:tcBorders>
+              <w:bottom w:val="single"/>
+            </w:tcBorders>
+            <w:vAlign w:val="bottom"/>
+          </w:tcPr>
+          <w:p>
+            <w:pPr>
+              <w:pStyle w:val="Compact"/>
+              <w:jc w:val="right"/>
+            </w:pPr>
+            <w:r>
+              <w:t xml:space="preserve">hp</w:t>
+            </w:r>
+          </w:p>
+        </w:tc>
+        <w:tc>
+          <w:tcPr>
+            <w:tcBorders>
+              <w:bottom w:val="single"/>
+            </w:tcBorders>
+            <w:vAlign w:val="bottom"/>
+          </w:tcPr>
+          <w:p>
+            <w:pPr>
+              <w:pStyle w:val="Compact"/>
+              <w:jc w:val="right"/>
+            </w:pPr>
+            <w:r>
+              <w:t xml:space="preserve">drat</w:t>
+            </w:r>
+          </w:p>
+        </w:tc>
+        <w:tc>
+          <w:tcPr>
+            <w:tcBorders>
+              <w:bottom w:val="single"/>
+            </w:tcBorders>
+            <w:vAlign w:val="bottom"/>
+          </w:tcPr>
+          <w:p>
+            <w:pPr>
+              <w:pStyle w:val="Compact"/>
+              <w:jc w:val="right"/>
+            </w:pPr>
+            <w:r>
+              <w:t xml:space="preserve">wt</w:t>
+            </w:r>
+          </w:p>
+        </w:tc>
+        <w:tc>
+          <w:tcPr>
+            <w:tcBorders>
+              <w:bottom w:val="single"/>
+            </w:tcBorders>
+            <w:vAlign w:val="bottom"/>
+          </w:tcPr>
+          <w:p>
+            <w:pPr>
+              <w:pStyle w:val="Compact"/>
+              <w:jc w:val="right"/>
+            </w:pPr>
+            <w:r>
+              <w:t xml:space="preserve">qsec</w:t>
+            </w:r>
+          </w:p>
+        </w:tc>
+        <w:tc>
+          <w:tcPr>
+            <w:tcBorders>
+              <w:bottom w:val="single"/>
+            </w:tcBorders>
+            <w:vAlign w:val="bottom"/>
+          </w:tcPr>
+          <w:p>
+            <w:pPr>
+              <w:pStyle w:val="Compact"/>
+              <w:jc w:val="right"/>
+            </w:pPr>
+            <w:r>
+              <w:t xml:space="preserve">vs</w:t>
+            </w:r>
+          </w:p>
+        </w:tc>
+        <w:tc>
+          <w:tcPr>
+            <w:tcBorders>
+              <w:bottom w:val="single"/>
+            </w:tcBorders>
+            <w:vAlign w:val="bottom"/>
+          </w:tcPr>
+          <w:p>
+            <w:pPr>
+              <w:pStyle w:val="Compact"/>
+              <w:jc w:val="right"/>
+            </w:pPr>
+            <w:r>
+              <w:t xml:space="preserve">am</w:t>
+            </w:r>
+          </w:p>
+        </w:tc>
+        <w:tc>
+          <w:tcPr>
+            <w:tcBorders>
+              <w:bottom w:val="single"/>
+            </w:tcBorders>
+            <w:vAlign w:val="bottom"/>
+          </w:tcPr>
+          <w:p>
+            <w:pPr>
+              <w:pStyle w:val="Compact"/>
+              <w:jc w:val="right"/>
+            </w:pPr>
+            <w:r>
+              <w:t xml:space="preserve">gear</w:t>
+            </w:r>
+          </w:p>
+        </w:tc>
+        <w:tc>
+          <w:tcPr>
+            <w:tcBorders>
+              <w:bottom w:val="single"/>
+            </w:tcBorders>
+            <w:vAlign w:val="bottom"/>
+          </w:tcPr>
+          <w:p>
+            <w:pPr>
+              <w:pStyle w:val="Compact"/>
+              <w:jc w:val="right"/>
+            </w:pPr>
+            <w:r>
+              <w:t xml:space="preserve">carb</w:t>
             </w:r>
           </w:p>
         </w:tc>
@@ -249,6 +425,116 @@
           <w:p>
             <w:pPr>
               <w:pStyle w:val="Compact"/>
+              <w:jc w:val="left"/>
+            </w:pPr>
+            <w:r>
+              <w:t xml:space="preserve">Mazda RX4</w:t>
+            </w:r>
+          </w:p>
+        </w:tc>
+        <w:tc>
+          <w:p>
+            <w:pPr>
+              <w:pStyle w:val="Compact"/>
+              <w:jc w:val="right"/>
+            </w:pPr>
+            <w:r>
+              <w:t xml:space="preserve">21.0</w:t>
+            </w:r>
+          </w:p>
+        </w:tc>
+        <w:tc>
+          <w:p>
+            <w:pPr>
+              <w:pStyle w:val="Compact"/>
+              <w:jc w:val="right"/>
+            </w:pPr>
+            <w:r>
+              <w:t xml:space="preserve">6</w:t>
+            </w:r>
+          </w:p>
+        </w:tc>
+        <w:tc>
+          <w:p>
+            <w:pPr>
+              <w:pStyle w:val="Compact"/>
+              <w:jc w:val="right"/>
+            </w:pPr>
+            <w:r>
+              <w:t xml:space="preserve">160</w:t>
+            </w:r>
+          </w:p>
+        </w:tc>
+        <w:tc>
+          <w:p>
+            <w:pPr>
+              <w:pStyle w:val="Compact"/>
+              <w:jc w:val="right"/>
+            </w:pPr>
+            <w:r>
+              <w:t xml:space="preserve">110</w:t>
+            </w:r>
+          </w:p>
+        </w:tc>
+        <w:tc>
+          <w:p>
+            <w:pPr>
+              <w:pStyle w:val="Compact"/>
+              <w:jc w:val="right"/>
+            </w:pPr>
+            <w:r>
+              <w:t xml:space="preserve">3.90</w:t>
+            </w:r>
+          </w:p>
+        </w:tc>
+        <w:tc>
+          <w:p>
+            <w:pPr>
+              <w:pStyle w:val="Compact"/>
+              <w:jc w:val="right"/>
+            </w:pPr>
+            <w:r>
+              <w:t xml:space="preserve">2.620</w:t>
+            </w:r>
+          </w:p>
+        </w:tc>
+        <w:tc>
+          <w:p>
+            <w:pPr>
+              <w:pStyle w:val="Compact"/>
+              <w:jc w:val="right"/>
+            </w:pPr>
+            <w:r>
+              <w:t xml:space="preserve">16.46</w:t>
+            </w:r>
+          </w:p>
+        </w:tc>
+        <w:tc>
+          <w:p>
+            <w:pPr>
+              <w:pStyle w:val="Compact"/>
+              <w:jc w:val="right"/>
+            </w:pPr>
+            <w:r>
+              <w:t xml:space="preserve">0</w:t>
+            </w:r>
+          </w:p>
+        </w:tc>
+        <w:tc>
+          <w:p>
+            <w:pPr>
+              <w:pStyle w:val="Compact"/>
+              <w:jc w:val="right"/>
+            </w:pPr>
+            <w:r>
+              <w:t xml:space="preserve">1</w:t>
+            </w:r>
+          </w:p>
+        </w:tc>
+        <w:tc>
+          <w:p>
+            <w:pPr>
+              <w:pStyle w:val="Compact"/>
               <w:jc w:val="right"/>
             </w:pPr>
             <w:r>
@@ -263,7 +549,7 @@
               <w:jc w:val="right"/>
             </w:pPr>
             <w:r>
-              <w:t xml:space="preserve">2</w:t>
+              <w:t xml:space="preserve">4</w:t>
             </w:r>
           </w:p>
         </w:tc>
@@ -273,6 +559,116 @@
           <w:p>
             <w:pPr>
               <w:pStyle w:val="Compact"/>
+              <w:jc w:val="left"/>
+            </w:pPr>
+            <w:r>
+              <w:t xml:space="preserve">Mazda RX4 Wag</w:t>
+            </w:r>
+          </w:p>
+        </w:tc>
+        <w:tc>
+          <w:p>
+            <w:pPr>
+              <w:pStyle w:val="Compact"/>
+              <w:jc w:val="right"/>
+            </w:pPr>
+            <w:r>
+              <w:t xml:space="preserve">21.0</w:t>
+            </w:r>
+          </w:p>
+        </w:tc>
+        <w:tc>
+          <w:p>
+            <w:pPr>
+              <w:pStyle w:val="Compact"/>
+              <w:jc w:val="right"/>
+            </w:pPr>
+            <w:r>
+              <w:t xml:space="preserve">6</w:t>
+            </w:r>
+          </w:p>
+        </w:tc>
+        <w:tc>
+          <w:p>
+            <w:pPr>
+              <w:pStyle w:val="Compact"/>
+              <w:jc w:val="right"/>
+            </w:pPr>
+            <w:r>
+              <w:t xml:space="preserve">160</w:t>
+            </w:r>
+          </w:p>
+        </w:tc>
+        <w:tc>
+          <w:p>
+            <w:pPr>
+              <w:pStyle w:val="Compact"/>
+              <w:jc w:val="right"/>
+            </w:pPr>
+            <w:r>
+              <w:t xml:space="preserve">110</w:t>
+            </w:r>
+          </w:p>
+        </w:tc>
+        <w:tc>
+          <w:p>
+            <w:pPr>
+              <w:pStyle w:val="Compact"/>
+              <w:jc w:val="right"/>
+            </w:pPr>
+            <w:r>
+              <w:t xml:space="preserve">3.90</w:t>
+            </w:r>
+          </w:p>
+        </w:tc>
+        <w:tc>
+          <w:p>
+            <w:pPr>
+              <w:pStyle w:val="Compact"/>
+              <w:jc w:val="right"/>
+            </w:pPr>
+            <w:r>
+              <w:t xml:space="preserve">2.875</w:t>
+            </w:r>
+          </w:p>
+        </w:tc>
+        <w:tc>
+          <w:p>
+            <w:pPr>
+              <w:pStyle w:val="Compact"/>
+              <w:jc w:val="right"/>
+            </w:pPr>
+            <w:r>
+              <w:t xml:space="preserve">17.02</w:t>
+            </w:r>
+          </w:p>
+        </w:tc>
+        <w:tc>
+          <w:p>
+            <w:pPr>
+              <w:pStyle w:val="Compact"/>
+              <w:jc w:val="right"/>
+            </w:pPr>
+            <w:r>
+              <w:t xml:space="preserve">0</w:t>
+            </w:r>
+          </w:p>
+        </w:tc>
+        <w:tc>
+          <w:p>
+            <w:pPr>
+              <w:pStyle w:val="Compact"/>
+              <w:jc w:val="right"/>
+            </w:pPr>
+            <w:r>
+              <w:t xml:space="preserve">1</w:t>
+            </w:r>
+          </w:p>
+        </w:tc>
+        <w:tc>
+          <w:p>
+            <w:pPr>
+              <w:pStyle w:val="Compact"/>
               <w:jc w:val="right"/>
             </w:pPr>
             <w:r>
@@ -287,7 +683,7 @@
               <w:jc w:val="right"/>
             </w:pPr>
             <w:r>
-              <w:t xml:space="preserve">10</w:t>
+              <w:t xml:space="preserve">4</w:t>
             </w:r>
           </w:p>
         </w:tc>
@@ -297,10 +693,21 @@
           <w:p>
             <w:pPr>
               <w:pStyle w:val="Compact"/>
-              <w:jc w:val="right"/>
-            </w:pPr>
-            <w:r>
-              <w:t xml:space="preserve">7</w:t>
+              <w:jc w:val="left"/>
+            </w:pPr>
+            <w:r>
+              <w:t xml:space="preserve">Datsun 710</w:t>
+            </w:r>
+          </w:p>
+        </w:tc>
+        <w:tc>
+          <w:p>
+            <w:pPr>
+              <w:pStyle w:val="Compact"/>
+              <w:jc w:val="right"/>
+            </w:pPr>
+            <w:r>
+              <w:t xml:space="preserve">22.8</w:t>
             </w:r>
           </w:p>
         </w:tc>
@@ -312,6 +719,105 @@
             </w:pPr>
             <w:r>
               <w:t xml:space="preserve">4</w:t>
+            </w:r>
+          </w:p>
+        </w:tc>
+        <w:tc>
+          <w:p>
+            <w:pPr>
+              <w:pStyle w:val="Compact"/>
+              <w:jc w:val="right"/>
+            </w:pPr>
+            <w:r>
+              <w:t xml:space="preserve">108</w:t>
+            </w:r>
+          </w:p>
+        </w:tc>
+        <w:tc>
+          <w:p>
+            <w:pPr>
+              <w:pStyle w:val="Compact"/>
+              <w:jc w:val="right"/>
+            </w:pPr>
+            <w:r>
+              <w:t xml:space="preserve">93</w:t>
+            </w:r>
+          </w:p>
+        </w:tc>
+        <w:tc>
+          <w:p>
+            <w:pPr>
+              <w:pStyle w:val="Compact"/>
+              <w:jc w:val="right"/>
+            </w:pPr>
+            <w:r>
+              <w:t xml:space="preserve">3.85</w:t>
+            </w:r>
+          </w:p>
+        </w:tc>
+        <w:tc>
+          <w:p>
+            <w:pPr>
+              <w:pStyle w:val="Compact"/>
+              <w:jc w:val="right"/>
+            </w:pPr>
+            <w:r>
+              <w:t xml:space="preserve">2.320</w:t>
+            </w:r>
+          </w:p>
+        </w:tc>
+        <w:tc>
+          <w:p>
+            <w:pPr>
+              <w:pStyle w:val="Compact"/>
+              <w:jc w:val="right"/>
+            </w:pPr>
+            <w:r>
+              <w:t xml:space="preserve">18.61</w:t>
+            </w:r>
+          </w:p>
+        </w:tc>
+        <w:tc>
+          <w:p>
+            <w:pPr>
+              <w:pStyle w:val="Compact"/>
+              <w:jc w:val="right"/>
+            </w:pPr>
+            <w:r>
+              <w:t xml:space="preserve">1</w:t>
+            </w:r>
+          </w:p>
+        </w:tc>
+        <w:tc>
+          <w:p>
+            <w:pPr>
+              <w:pStyle w:val="Compact"/>
+              <w:jc w:val="right"/>
+            </w:pPr>
+            <w:r>
+              <w:t xml:space="preserve">1</w:t>
+            </w:r>
+          </w:p>
+        </w:tc>
+        <w:tc>
+          <w:p>
+            <w:pPr>
+              <w:pStyle w:val="Compact"/>
+              <w:jc w:val="right"/>
+            </w:pPr>
+            <w:r>
+              <w:t xml:space="preserve">4</w:t>
+            </w:r>
+          </w:p>
+        </w:tc>
+        <w:tc>
+          <w:p>
+            <w:pPr>
+              <w:pStyle w:val="Compact"/>
+              <w:jc w:val="right"/>
+            </w:pPr>
+            <w:r>
+              <w:t xml:space="preserve">1</w:t>
             </w:r>
           </w:p>
         </w:tc>
@@ -321,21 +827,131 @@
           <w:p>
             <w:pPr>
               <w:pStyle w:val="Compact"/>
-              <w:jc w:val="right"/>
-            </w:pPr>
-            <w:r>
-              <w:t xml:space="preserve">7</w:t>
-            </w:r>
-          </w:p>
-        </w:tc>
-        <w:tc>
-          <w:p>
-            <w:pPr>
-              <w:pStyle w:val="Compact"/>
-              <w:jc w:val="right"/>
-            </w:pPr>
-            <w:r>
-              <w:t xml:space="preserve">22</w:t>
+              <w:jc w:val="left"/>
+            </w:pPr>
+            <w:r>
+              <w:t xml:space="preserve">Hornet 4 Drive</w:t>
+            </w:r>
+          </w:p>
+        </w:tc>
+        <w:tc>
+          <w:p>
+            <w:pPr>
+              <w:pStyle w:val="Compact"/>
+              <w:jc w:val="right"/>
+            </w:pPr>
+            <w:r>
+              <w:t xml:space="preserve">21.4</w:t>
+            </w:r>
+          </w:p>
+        </w:tc>
+        <w:tc>
+          <w:p>
+            <w:pPr>
+              <w:pStyle w:val="Compact"/>
+              <w:jc w:val="right"/>
+            </w:pPr>
+            <w:r>
+              <w:t xml:space="preserve">6</w:t>
+            </w:r>
+          </w:p>
+        </w:tc>
+        <w:tc>
+          <w:p>
+            <w:pPr>
+              <w:pStyle w:val="Compact"/>
+              <w:jc w:val="right"/>
+            </w:pPr>
+            <w:r>
+              <w:t xml:space="preserve">258</w:t>
+            </w:r>
+          </w:p>
+        </w:tc>
+        <w:tc>
+          <w:p>
+            <w:pPr>
+              <w:pStyle w:val="Compact"/>
+              <w:jc w:val="right"/>
+            </w:pPr>
+            <w:r>
+              <w:t xml:space="preserve">110</w:t>
+            </w:r>
+          </w:p>
+        </w:tc>
+        <w:tc>
+          <w:p>
+            <w:pPr>
+              <w:pStyle w:val="Compact"/>
+              <w:jc w:val="right"/>
+            </w:pPr>
+            <w:r>
+              <w:t xml:space="preserve">3.08</w:t>
+            </w:r>
+          </w:p>
+        </w:tc>
+        <w:tc>
+          <w:p>
+            <w:pPr>
+              <w:pStyle w:val="Compact"/>
+              <w:jc w:val="right"/>
+            </w:pPr>
+            <w:r>
+              <w:t xml:space="preserve">3.215</w:t>
+            </w:r>
+          </w:p>
+        </w:tc>
+        <w:tc>
+          <w:p>
+            <w:pPr>
+              <w:pStyle w:val="Compact"/>
+              <w:jc w:val="right"/>
+            </w:pPr>
+            <w:r>
+              <w:t xml:space="preserve">19.44</w:t>
+            </w:r>
+          </w:p>
+        </w:tc>
+        <w:tc>
+          <w:p>
+            <w:pPr>
+              <w:pStyle w:val="Compact"/>
+              <w:jc w:val="right"/>
+            </w:pPr>
+            <w:r>
+              <w:t xml:space="preserve">1</w:t>
+            </w:r>
+          </w:p>
+        </w:tc>
+        <w:tc>
+          <w:p>
+            <w:pPr>
+              <w:pStyle w:val="Compact"/>
+              <w:jc w:val="right"/>
+            </w:pPr>
+            <w:r>
+              <w:t xml:space="preserve">0</w:t>
+            </w:r>
+          </w:p>
+        </w:tc>
+        <w:tc>
+          <w:p>
+            <w:pPr>
+              <w:pStyle w:val="Compact"/>
+              <w:jc w:val="right"/>
+            </w:pPr>
+            <w:r>
+              <w:t xml:space="preserve">3</w:t>
+            </w:r>
+          </w:p>
+        </w:tc>
+        <w:tc>
+          <w:p>
+            <w:pPr>
+              <w:pStyle w:val="Compact"/>
+              <w:jc w:val="right"/>
+            </w:pPr>
+            <w:r>
+              <w:t xml:space="preserve">1</w:t>
             </w:r>
           </w:p>
         </w:tc>
@@ -345,6 +961,28 @@
           <w:p>
             <w:pPr>
               <w:pStyle w:val="Compact"/>
+              <w:jc w:val="left"/>
+            </w:pPr>
+            <w:r>
+              <w:t xml:space="preserve">Hornet Sportabout</w:t>
+            </w:r>
+          </w:p>
+        </w:tc>
+        <w:tc>
+          <w:p>
+            <w:pPr>
+              <w:pStyle w:val="Compact"/>
+              <w:jc w:val="right"/>
+            </w:pPr>
+            <w:r>
+              <w:t xml:space="preserve">18.7</w:t>
+            </w:r>
+          </w:p>
+        </w:tc>
+        <w:tc>
+          <w:p>
+            <w:pPr>
+              <w:pStyle w:val="Compact"/>
               <w:jc w:val="right"/>
             </w:pPr>
             <w:r>
@@ -359,7 +997,95 @@
               <w:jc w:val="right"/>
             </w:pPr>
             <w:r>
-              <w:t xml:space="preserve">16</w:t>
+              <w:t xml:space="preserve">360</w:t>
+            </w:r>
+          </w:p>
+        </w:tc>
+        <w:tc>
+          <w:p>
+            <w:pPr>
+              <w:pStyle w:val="Compact"/>
+              <w:jc w:val="right"/>
+            </w:pPr>
+            <w:r>
+              <w:t xml:space="preserve">175</w:t>
+            </w:r>
+          </w:p>
+        </w:tc>
+        <w:tc>
+          <w:p>
+            <w:pPr>
+              <w:pStyle w:val="Compact"/>
+              <w:jc w:val="right"/>
+            </w:pPr>
+            <w:r>
+              <w:t xml:space="preserve">3.15</w:t>
+            </w:r>
+          </w:p>
+        </w:tc>
+        <w:tc>
+          <w:p>
+            <w:pPr>
+              <w:pStyle w:val="Compact"/>
+              <w:jc w:val="right"/>
+            </w:pPr>
+            <w:r>
+              <w:t xml:space="preserve">3.440</w:t>
+            </w:r>
+          </w:p>
+        </w:tc>
+        <w:tc>
+          <w:p>
+            <w:pPr>
+              <w:pStyle w:val="Compact"/>
+              <w:jc w:val="right"/>
+            </w:pPr>
+            <w:r>
+              <w:t xml:space="preserve">17.02</w:t>
+            </w:r>
+          </w:p>
+        </w:tc>
+        <w:tc>
+          <w:p>
+            <w:pPr>
+              <w:pStyle w:val="Compact"/>
+              <w:jc w:val="right"/>
+            </w:pPr>
+            <w:r>
+              <w:t xml:space="preserve">0</w:t>
+            </w:r>
+          </w:p>
+        </w:tc>
+        <w:tc>
+          <w:p>
+            <w:pPr>
+              <w:pStyle w:val="Compact"/>
+              <w:jc w:val="right"/>
+            </w:pPr>
+            <w:r>
+              <w:t xml:space="preserve">0</w:t>
+            </w:r>
+          </w:p>
+        </w:tc>
+        <w:tc>
+          <w:p>
+            <w:pPr>
+              <w:pStyle w:val="Compact"/>
+              <w:jc w:val="right"/>
+            </w:pPr>
+            <w:r>
+              <w:t xml:space="preserve">3</w:t>
+            </w:r>
+          </w:p>
+        </w:tc>
+        <w:tc>
+          <w:p>
+            <w:pPr>
+              <w:pStyle w:val="Compact"/>
+              <w:jc w:val="right"/>
+            </w:pPr>
+            <w:r>
+              <w:t xml:space="preserve">2</w:t>
             </w:r>
           </w:p>
         </w:tc>
@@ -369,1077 +1095,131 @@
           <w:p>
             <w:pPr>
               <w:pStyle w:val="Compact"/>
-              <w:jc w:val="right"/>
-            </w:pPr>
-            <w:r>
-              <w:t xml:space="preserve">9</w:t>
-            </w:r>
-          </w:p>
-        </w:tc>
-        <w:tc>
-          <w:p>
-            <w:pPr>
-              <w:pStyle w:val="Compact"/>
-              <w:jc w:val="right"/>
-            </w:pPr>
-            <w:r>
-              <w:t xml:space="preserve">10</w:t>
-            </w:r>
-          </w:p>
-        </w:tc>
-      </w:tr>
-      <w:tr>
-        <w:tc>
-          <w:p>
-            <w:pPr>
-              <w:pStyle w:val="Compact"/>
-              <w:jc w:val="right"/>
-            </w:pPr>
-            <w:r>
-              <w:t xml:space="preserve">10</w:t>
-            </w:r>
-          </w:p>
-        </w:tc>
-        <w:tc>
-          <w:p>
-            <w:pPr>
-              <w:pStyle w:val="Compact"/>
-              <w:jc w:val="right"/>
-            </w:pPr>
-            <w:r>
-              <w:t xml:space="preserve">18</w:t>
-            </w:r>
-          </w:p>
-        </w:tc>
-      </w:tr>
-      <w:tr>
-        <w:tc>
-          <w:p>
-            <w:pPr>
-              <w:pStyle w:val="Compact"/>
-              <w:jc w:val="right"/>
-            </w:pPr>
-            <w:r>
-              <w:t xml:space="preserve">10</w:t>
-            </w:r>
-          </w:p>
-        </w:tc>
-        <w:tc>
-          <w:p>
-            <w:pPr>
-              <w:pStyle w:val="Compact"/>
-              <w:jc w:val="right"/>
-            </w:pPr>
-            <w:r>
-              <w:t xml:space="preserve">26</w:t>
-            </w:r>
-          </w:p>
-        </w:tc>
-      </w:tr>
-      <w:tr>
-        <w:tc>
-          <w:p>
-            <w:pPr>
-              <w:pStyle w:val="Compact"/>
-              <w:jc w:val="right"/>
-            </w:pPr>
-            <w:r>
-              <w:t xml:space="preserve">10</w:t>
-            </w:r>
-          </w:p>
-        </w:tc>
-        <w:tc>
-          <w:p>
-            <w:pPr>
-              <w:pStyle w:val="Compact"/>
-              <w:jc w:val="right"/>
-            </w:pPr>
-            <w:r>
-              <w:t xml:space="preserve">34</w:t>
-            </w:r>
-          </w:p>
-        </w:tc>
-      </w:tr>
-      <w:tr>
-        <w:tc>
-          <w:p>
-            <w:pPr>
-              <w:pStyle w:val="Compact"/>
-              <w:jc w:val="right"/>
-            </w:pPr>
-            <w:r>
-              <w:t xml:space="preserve">11</w:t>
-            </w:r>
-          </w:p>
-        </w:tc>
-        <w:tc>
-          <w:p>
-            <w:pPr>
-              <w:pStyle w:val="Compact"/>
-              <w:jc w:val="right"/>
-            </w:pPr>
-            <w:r>
-              <w:t xml:space="preserve">17</w:t>
-            </w:r>
-          </w:p>
-        </w:tc>
-      </w:tr>
-      <w:tr>
-        <w:tc>
-          <w:p>
-            <w:pPr>
-              <w:pStyle w:val="Compact"/>
-              <w:jc w:val="right"/>
-            </w:pPr>
-            <w:r>
-              <w:t xml:space="preserve">11</w:t>
-            </w:r>
-          </w:p>
-        </w:tc>
-        <w:tc>
-          <w:p>
-            <w:pPr>
-              <w:pStyle w:val="Compact"/>
-              <w:jc w:val="right"/>
-            </w:pPr>
-            <w:r>
-              <w:t xml:space="preserve">28</w:t>
-            </w:r>
-          </w:p>
-        </w:tc>
-      </w:tr>
-      <w:tr>
-        <w:tc>
-          <w:p>
-            <w:pPr>
-              <w:pStyle w:val="Compact"/>
-              <w:jc w:val="right"/>
-            </w:pPr>
-            <w:r>
-              <w:t xml:space="preserve">12</w:t>
-            </w:r>
-          </w:p>
-        </w:tc>
-        <w:tc>
-          <w:p>
-            <w:pPr>
-              <w:pStyle w:val="Compact"/>
-              <w:jc w:val="right"/>
-            </w:pPr>
-            <w:r>
-              <w:t xml:space="preserve">14</w:t>
-            </w:r>
-          </w:p>
-        </w:tc>
-      </w:tr>
-      <w:tr>
-        <w:tc>
-          <w:p>
-            <w:pPr>
-              <w:pStyle w:val="Compact"/>
-              <w:jc w:val="right"/>
-            </w:pPr>
-            <w:r>
-              <w:t xml:space="preserve">12</w:t>
-            </w:r>
-          </w:p>
-        </w:tc>
-        <w:tc>
-          <w:p>
-            <w:pPr>
-              <w:pStyle w:val="Compact"/>
-              <w:jc w:val="right"/>
-            </w:pPr>
-            <w:r>
-              <w:t xml:space="preserve">20</w:t>
-            </w:r>
-          </w:p>
-        </w:tc>
-      </w:tr>
-      <w:tr>
-        <w:tc>
-          <w:p>
-            <w:pPr>
-              <w:pStyle w:val="Compact"/>
-              <w:jc w:val="right"/>
-            </w:pPr>
-            <w:r>
-              <w:t xml:space="preserve">12</w:t>
-            </w:r>
-          </w:p>
-        </w:tc>
-        <w:tc>
-          <w:p>
-            <w:pPr>
-              <w:pStyle w:val="Compact"/>
-              <w:jc w:val="right"/>
-            </w:pPr>
-            <w:r>
-              <w:t xml:space="preserve">24</w:t>
-            </w:r>
-          </w:p>
-        </w:tc>
-      </w:tr>
-      <w:tr>
-        <w:tc>
-          <w:p>
-            <w:pPr>
-              <w:pStyle w:val="Compact"/>
-              <w:jc w:val="right"/>
-            </w:pPr>
-            <w:r>
-              <w:t xml:space="preserve">12</w:t>
-            </w:r>
-          </w:p>
-        </w:tc>
-        <w:tc>
-          <w:p>
-            <w:pPr>
-              <w:pStyle w:val="Compact"/>
-              <w:jc w:val="right"/>
-            </w:pPr>
-            <w:r>
-              <w:t xml:space="preserve">28</w:t>
-            </w:r>
-          </w:p>
-        </w:tc>
-      </w:tr>
-      <w:tr>
-        <w:tc>
-          <w:p>
-            <w:pPr>
-              <w:pStyle w:val="Compact"/>
-              <w:jc w:val="right"/>
-            </w:pPr>
-            <w:r>
-              <w:t xml:space="preserve">13</w:t>
-            </w:r>
-          </w:p>
-        </w:tc>
-        <w:tc>
-          <w:p>
-            <w:pPr>
-              <w:pStyle w:val="Compact"/>
-              <w:jc w:val="right"/>
-            </w:pPr>
-            <w:r>
-              <w:t xml:space="preserve">26</w:t>
-            </w:r>
-          </w:p>
-        </w:tc>
-      </w:tr>
-      <w:tr>
-        <w:tc>
-          <w:p>
-            <w:pPr>
-              <w:pStyle w:val="Compact"/>
-              <w:jc w:val="right"/>
-            </w:pPr>
-            <w:r>
-              <w:t xml:space="preserve">13</w:t>
-            </w:r>
-          </w:p>
-        </w:tc>
-        <w:tc>
-          <w:p>
-            <w:pPr>
-              <w:pStyle w:val="Compact"/>
-              <w:jc w:val="right"/>
-            </w:pPr>
-            <w:r>
-              <w:t xml:space="preserve">34</w:t>
-            </w:r>
-          </w:p>
-        </w:tc>
-      </w:tr>
-      <w:tr>
-        <w:tc>
-          <w:p>
-            <w:pPr>
-              <w:pStyle w:val="Compact"/>
-              <w:jc w:val="right"/>
-            </w:pPr>
-            <w:r>
-              <w:t xml:space="preserve">13</w:t>
-            </w:r>
-          </w:p>
-        </w:tc>
-        <w:tc>
-          <w:p>
-            <w:pPr>
-              <w:pStyle w:val="Compact"/>
-              <w:jc w:val="right"/>
-            </w:pPr>
-            <w:r>
-              <w:t xml:space="preserve">34</w:t>
-            </w:r>
-          </w:p>
-        </w:tc>
-      </w:tr>
-      <w:tr>
-        <w:tc>
-          <w:p>
-            <w:pPr>
-              <w:pStyle w:val="Compact"/>
-              <w:jc w:val="right"/>
-            </w:pPr>
-            <w:r>
-              <w:t xml:space="preserve">13</w:t>
-            </w:r>
-          </w:p>
-        </w:tc>
-        <w:tc>
-          <w:p>
-            <w:pPr>
-              <w:pStyle w:val="Compact"/>
-              <w:jc w:val="right"/>
-            </w:pPr>
-            <w:r>
-              <w:t xml:space="preserve">46</w:t>
-            </w:r>
-          </w:p>
-        </w:tc>
-      </w:tr>
-      <w:tr>
-        <w:tc>
-          <w:p>
-            <w:pPr>
-              <w:pStyle w:val="Compact"/>
-              <w:jc w:val="right"/>
-            </w:pPr>
-            <w:r>
-              <w:t xml:space="preserve">14</w:t>
-            </w:r>
-          </w:p>
-        </w:tc>
-        <w:tc>
-          <w:p>
-            <w:pPr>
-              <w:pStyle w:val="Compact"/>
-              <w:jc w:val="right"/>
-            </w:pPr>
-            <w:r>
-              <w:t xml:space="preserve">26</w:t>
-            </w:r>
-          </w:p>
-        </w:tc>
-      </w:tr>
-      <w:tr>
-        <w:tc>
-          <w:p>
-            <w:pPr>
-              <w:pStyle w:val="Compact"/>
-              <w:jc w:val="right"/>
-            </w:pPr>
-            <w:r>
-              <w:t xml:space="preserve">14</w:t>
-            </w:r>
-          </w:p>
-        </w:tc>
-        <w:tc>
-          <w:p>
-            <w:pPr>
-              <w:pStyle w:val="Compact"/>
-              <w:jc w:val="right"/>
-            </w:pPr>
-            <w:r>
-              <w:t xml:space="preserve">36</w:t>
-            </w:r>
-          </w:p>
-        </w:tc>
-      </w:tr>
-      <w:tr>
-        <w:tc>
-          <w:p>
-            <w:pPr>
-              <w:pStyle w:val="Compact"/>
-              <w:jc w:val="right"/>
-            </w:pPr>
-            <w:r>
-              <w:t xml:space="preserve">14</w:t>
-            </w:r>
-          </w:p>
-        </w:tc>
-        <w:tc>
-          <w:p>
-            <w:pPr>
-              <w:pStyle w:val="Compact"/>
-              <w:jc w:val="right"/>
-            </w:pPr>
-            <w:r>
-              <w:t xml:space="preserve">60</w:t>
-            </w:r>
-          </w:p>
-        </w:tc>
-      </w:tr>
-      <w:tr>
-        <w:tc>
-          <w:p>
-            <w:pPr>
-              <w:pStyle w:val="Compact"/>
-              <w:jc w:val="right"/>
-            </w:pPr>
-            <w:r>
-              <w:t xml:space="preserve">14</w:t>
-            </w:r>
-          </w:p>
-        </w:tc>
-        <w:tc>
-          <w:p>
-            <w:pPr>
-              <w:pStyle w:val="Compact"/>
-              <w:jc w:val="right"/>
-            </w:pPr>
-            <w:r>
-              <w:t xml:space="preserve">80</w:t>
-            </w:r>
-          </w:p>
-        </w:tc>
-      </w:tr>
-      <w:tr>
-        <w:tc>
-          <w:p>
-            <w:pPr>
-              <w:pStyle w:val="Compact"/>
-              <w:jc w:val="right"/>
-            </w:pPr>
-            <w:r>
-              <w:t xml:space="preserve">15</w:t>
-            </w:r>
-          </w:p>
-        </w:tc>
-        <w:tc>
-          <w:p>
-            <w:pPr>
-              <w:pStyle w:val="Compact"/>
-              <w:jc w:val="right"/>
-            </w:pPr>
-            <w:r>
-              <w:t xml:space="preserve">20</w:t>
-            </w:r>
-          </w:p>
-        </w:tc>
-      </w:tr>
-      <w:tr>
-        <w:tc>
-          <w:p>
-            <w:pPr>
-              <w:pStyle w:val="Compact"/>
-              <w:jc w:val="right"/>
-            </w:pPr>
-            <w:r>
-              <w:t xml:space="preserve">15</w:t>
-            </w:r>
-          </w:p>
-        </w:tc>
-        <w:tc>
-          <w:p>
-            <w:pPr>
-              <w:pStyle w:val="Compact"/>
-              <w:jc w:val="right"/>
-            </w:pPr>
-            <w:r>
-              <w:t xml:space="preserve">26</w:t>
-            </w:r>
-          </w:p>
-        </w:tc>
-      </w:tr>
-      <w:tr>
-        <w:tc>
-          <w:p>
-            <w:pPr>
-              <w:pStyle w:val="Compact"/>
-              <w:jc w:val="right"/>
-            </w:pPr>
-            <w:r>
-              <w:t xml:space="preserve">15</w:t>
-            </w:r>
-          </w:p>
-        </w:tc>
-        <w:tc>
-          <w:p>
-            <w:pPr>
-              <w:pStyle w:val="Compact"/>
-              <w:jc w:val="right"/>
-            </w:pPr>
-            <w:r>
-              <w:t xml:space="preserve">54</w:t>
-            </w:r>
-          </w:p>
-        </w:tc>
-      </w:tr>
-      <w:tr>
-        <w:tc>
-          <w:p>
-            <w:pPr>
-              <w:pStyle w:val="Compact"/>
-              <w:jc w:val="right"/>
-            </w:pPr>
-            <w:r>
-              <w:t xml:space="preserve">16</w:t>
-            </w:r>
-          </w:p>
-        </w:tc>
-        <w:tc>
-          <w:p>
-            <w:pPr>
-              <w:pStyle w:val="Compact"/>
-              <w:jc w:val="right"/>
-            </w:pPr>
-            <w:r>
-              <w:t xml:space="preserve">32</w:t>
-            </w:r>
-          </w:p>
-        </w:tc>
-      </w:tr>
-      <w:tr>
-        <w:tc>
-          <w:p>
-            <w:pPr>
-              <w:pStyle w:val="Compact"/>
-              <w:jc w:val="right"/>
-            </w:pPr>
-            <w:r>
-              <w:t xml:space="preserve">16</w:t>
-            </w:r>
-          </w:p>
-        </w:tc>
-        <w:tc>
-          <w:p>
-            <w:pPr>
-              <w:pStyle w:val="Compact"/>
-              <w:jc w:val="right"/>
-            </w:pPr>
-            <w:r>
-              <w:t xml:space="preserve">40</w:t>
-            </w:r>
-          </w:p>
-        </w:tc>
-      </w:tr>
-      <w:tr>
-        <w:tc>
-          <w:p>
-            <w:pPr>
-              <w:pStyle w:val="Compact"/>
-              <w:jc w:val="right"/>
-            </w:pPr>
-            <w:r>
-              <w:t xml:space="preserve">17</w:t>
-            </w:r>
-          </w:p>
-        </w:tc>
-        <w:tc>
-          <w:p>
-            <w:pPr>
-              <w:pStyle w:val="Compact"/>
-              <w:jc w:val="right"/>
-            </w:pPr>
-            <w:r>
-              <w:t xml:space="preserve">32</w:t>
-            </w:r>
-          </w:p>
-        </w:tc>
-      </w:tr>
-      <w:tr>
-        <w:tc>
-          <w:p>
-            <w:pPr>
-              <w:pStyle w:val="Compact"/>
-              <w:jc w:val="right"/>
-            </w:pPr>
-            <w:r>
-              <w:t xml:space="preserve">17</w:t>
-            </w:r>
-          </w:p>
-        </w:tc>
-        <w:tc>
-          <w:p>
-            <w:pPr>
-              <w:pStyle w:val="Compact"/>
-              <w:jc w:val="right"/>
-            </w:pPr>
-            <w:r>
-              <w:t xml:space="preserve">40</w:t>
-            </w:r>
-          </w:p>
-        </w:tc>
-      </w:tr>
-      <w:tr>
-        <w:tc>
-          <w:p>
-            <w:pPr>
-              <w:pStyle w:val="Compact"/>
-              <w:jc w:val="right"/>
-            </w:pPr>
-            <w:r>
-              <w:t xml:space="preserve">17</w:t>
-            </w:r>
-          </w:p>
-        </w:tc>
-        <w:tc>
-          <w:p>
-            <w:pPr>
-              <w:pStyle w:val="Compact"/>
-              <w:jc w:val="right"/>
-            </w:pPr>
-            <w:r>
-              <w:t xml:space="preserve">50</w:t>
-            </w:r>
-          </w:p>
-        </w:tc>
-      </w:tr>
-      <w:tr>
-        <w:tc>
-          <w:p>
-            <w:pPr>
-              <w:pStyle w:val="Compact"/>
-              <w:jc w:val="right"/>
-            </w:pPr>
-            <w:r>
-              <w:t xml:space="preserve">18</w:t>
-            </w:r>
-          </w:p>
-        </w:tc>
-        <w:tc>
-          <w:p>
-            <w:pPr>
-              <w:pStyle w:val="Compact"/>
-              <w:jc w:val="right"/>
-            </w:pPr>
-            <w:r>
-              <w:t xml:space="preserve">42</w:t>
-            </w:r>
-          </w:p>
-        </w:tc>
-      </w:tr>
-      <w:tr>
-        <w:tc>
-          <w:p>
-            <w:pPr>
-              <w:pStyle w:val="Compact"/>
-              <w:jc w:val="right"/>
-            </w:pPr>
-            <w:r>
-              <w:t xml:space="preserve">18</w:t>
-            </w:r>
-          </w:p>
-        </w:tc>
-        <w:tc>
-          <w:p>
-            <w:pPr>
-              <w:pStyle w:val="Compact"/>
-              <w:jc w:val="right"/>
-            </w:pPr>
-            <w:r>
-              <w:t xml:space="preserve">56</w:t>
-            </w:r>
-          </w:p>
-        </w:tc>
-      </w:tr>
-      <w:tr>
-        <w:tc>
-          <w:p>
-            <w:pPr>
-              <w:pStyle w:val="Compact"/>
-              <w:jc w:val="right"/>
-            </w:pPr>
-            <w:r>
-              <w:t xml:space="preserve">18</w:t>
-            </w:r>
-          </w:p>
-        </w:tc>
-        <w:tc>
-          <w:p>
-            <w:pPr>
-              <w:pStyle w:val="Compact"/>
-              <w:jc w:val="right"/>
-            </w:pPr>
-            <w:r>
-              <w:t xml:space="preserve">76</w:t>
-            </w:r>
-          </w:p>
-        </w:tc>
-      </w:tr>
-      <w:tr>
-        <w:tc>
-          <w:p>
-            <w:pPr>
-              <w:pStyle w:val="Compact"/>
-              <w:jc w:val="right"/>
-            </w:pPr>
-            <w:r>
-              <w:t xml:space="preserve">18</w:t>
-            </w:r>
-          </w:p>
-        </w:tc>
-        <w:tc>
-          <w:p>
-            <w:pPr>
-              <w:pStyle w:val="Compact"/>
-              <w:jc w:val="right"/>
-            </w:pPr>
-            <w:r>
-              <w:t xml:space="preserve">84</w:t>
-            </w:r>
-          </w:p>
-        </w:tc>
-      </w:tr>
-      <w:tr>
-        <w:tc>
-          <w:p>
-            <w:pPr>
-              <w:pStyle w:val="Compact"/>
-              <w:jc w:val="right"/>
-            </w:pPr>
-            <w:r>
-              <w:t xml:space="preserve">19</w:t>
-            </w:r>
-          </w:p>
-        </w:tc>
-        <w:tc>
-          <w:p>
-            <w:pPr>
-              <w:pStyle w:val="Compact"/>
-              <w:jc w:val="right"/>
-            </w:pPr>
-            <w:r>
-              <w:t xml:space="preserve">36</w:t>
-            </w:r>
-          </w:p>
-        </w:tc>
-      </w:tr>
-      <w:tr>
-        <w:tc>
-          <w:p>
-            <w:pPr>
-              <w:pStyle w:val="Compact"/>
-              <w:jc w:val="right"/>
-            </w:pPr>
-            <w:r>
-              <w:t xml:space="preserve">19</w:t>
-            </w:r>
-          </w:p>
-        </w:tc>
-        <w:tc>
-          <w:p>
-            <w:pPr>
-              <w:pStyle w:val="Compact"/>
-              <w:jc w:val="right"/>
-            </w:pPr>
-            <w:r>
-              <w:t xml:space="preserve">46</w:t>
-            </w:r>
-          </w:p>
-        </w:tc>
-      </w:tr>
-      <w:tr>
-        <w:tc>
-          <w:p>
-            <w:pPr>
-              <w:pStyle w:val="Compact"/>
-              <w:jc w:val="right"/>
-            </w:pPr>
-            <w:r>
-              <w:t xml:space="preserve">19</w:t>
-            </w:r>
-          </w:p>
-        </w:tc>
-        <w:tc>
-          <w:p>
-            <w:pPr>
-              <w:pStyle w:val="Compact"/>
-              <w:jc w:val="right"/>
-            </w:pPr>
-            <w:r>
-              <w:t xml:space="preserve">68</w:t>
-            </w:r>
-          </w:p>
-        </w:tc>
-      </w:tr>
-      <w:tr>
-        <w:tc>
-          <w:p>
-            <w:pPr>
-              <w:pStyle w:val="Compact"/>
-              <w:jc w:val="right"/>
-            </w:pPr>
-            <w:r>
-              <w:t xml:space="preserve">20</w:t>
-            </w:r>
-          </w:p>
-        </w:tc>
-        <w:tc>
-          <w:p>
-            <w:pPr>
-              <w:pStyle w:val="Compact"/>
-              <w:jc w:val="right"/>
-            </w:pPr>
-            <w:r>
-              <w:t xml:space="preserve">32</w:t>
-            </w:r>
-          </w:p>
-        </w:tc>
-      </w:tr>
-      <w:tr>
-        <w:tc>
-          <w:p>
-            <w:pPr>
-              <w:pStyle w:val="Compact"/>
-              <w:jc w:val="right"/>
-            </w:pPr>
-            <w:r>
-              <w:t xml:space="preserve">20</w:t>
-            </w:r>
-          </w:p>
-        </w:tc>
-        <w:tc>
-          <w:p>
-            <w:pPr>
-              <w:pStyle w:val="Compact"/>
-              <w:jc w:val="right"/>
-            </w:pPr>
-            <w:r>
-              <w:t xml:space="preserve">48</w:t>
-            </w:r>
-          </w:p>
-        </w:tc>
-      </w:tr>
-      <w:tr>
-        <w:tc>
-          <w:p>
-            <w:pPr>
-              <w:pStyle w:val="Compact"/>
-              <w:jc w:val="right"/>
-            </w:pPr>
-            <w:r>
-              <w:t xml:space="preserve">20</w:t>
-            </w:r>
-          </w:p>
-        </w:tc>
-        <w:tc>
-          <w:p>
-            <w:pPr>
-              <w:pStyle w:val="Compact"/>
-              <w:jc w:val="right"/>
-            </w:pPr>
-            <w:r>
-              <w:t xml:space="preserve">52</w:t>
-            </w:r>
-          </w:p>
-        </w:tc>
-      </w:tr>
-      <w:tr>
-        <w:tc>
-          <w:p>
-            <w:pPr>
-              <w:pStyle w:val="Compact"/>
-              <w:jc w:val="right"/>
-            </w:pPr>
-            <w:r>
-              <w:t xml:space="preserve">20</w:t>
-            </w:r>
-          </w:p>
-        </w:tc>
-        <w:tc>
-          <w:p>
-            <w:pPr>
-              <w:pStyle w:val="Compact"/>
-              <w:jc w:val="right"/>
-            </w:pPr>
-            <w:r>
-              <w:t xml:space="preserve">56</w:t>
-            </w:r>
-          </w:p>
-        </w:tc>
-      </w:tr>
-      <w:tr>
-        <w:tc>
-          <w:p>
-            <w:pPr>
-              <w:pStyle w:val="Compact"/>
-              <w:jc w:val="right"/>
-            </w:pPr>
-            <w:r>
-              <w:t xml:space="preserve">20</w:t>
-            </w:r>
-          </w:p>
-        </w:tc>
-        <w:tc>
-          <w:p>
-            <w:pPr>
-              <w:pStyle w:val="Compact"/>
-              <w:jc w:val="right"/>
-            </w:pPr>
-            <w:r>
-              <w:t xml:space="preserve">64</w:t>
-            </w:r>
-          </w:p>
-        </w:tc>
-      </w:tr>
-      <w:tr>
-        <w:tc>
-          <w:p>
-            <w:pPr>
-              <w:pStyle w:val="Compact"/>
-              <w:jc w:val="right"/>
-            </w:pPr>
-            <w:r>
-              <w:t xml:space="preserve">22</w:t>
-            </w:r>
-          </w:p>
-        </w:tc>
-        <w:tc>
-          <w:p>
-            <w:pPr>
-              <w:pStyle w:val="Compact"/>
-              <w:jc w:val="right"/>
-            </w:pPr>
-            <w:r>
-              <w:t xml:space="preserve">66</w:t>
-            </w:r>
-          </w:p>
-        </w:tc>
-      </w:tr>
-      <w:tr>
-        <w:tc>
-          <w:p>
-            <w:pPr>
-              <w:pStyle w:val="Compact"/>
-              <w:jc w:val="right"/>
-            </w:pPr>
-            <w:r>
-              <w:t xml:space="preserve">23</w:t>
-            </w:r>
-          </w:p>
-        </w:tc>
-        <w:tc>
-          <w:p>
-            <w:pPr>
-              <w:pStyle w:val="Compact"/>
-              <w:jc w:val="right"/>
-            </w:pPr>
-            <w:r>
-              <w:t xml:space="preserve">54</w:t>
-            </w:r>
-          </w:p>
-        </w:tc>
-      </w:tr>
-      <w:tr>
-        <w:tc>
-          <w:p>
-            <w:pPr>
-              <w:pStyle w:val="Compact"/>
-              <w:jc w:val="right"/>
-            </w:pPr>
-            <w:r>
-              <w:t xml:space="preserve">24</w:t>
-            </w:r>
-          </w:p>
-        </w:tc>
-        <w:tc>
-          <w:p>
-            <w:pPr>
-              <w:pStyle w:val="Compact"/>
-              <w:jc w:val="right"/>
-            </w:pPr>
-            <w:r>
-              <w:t xml:space="preserve">70</w:t>
-            </w:r>
-          </w:p>
-        </w:tc>
-      </w:tr>
-      <w:tr>
-        <w:tc>
-          <w:p>
-            <w:pPr>
-              <w:pStyle w:val="Compact"/>
-              <w:jc w:val="right"/>
-            </w:pPr>
-            <w:r>
-              <w:t xml:space="preserve">24</w:t>
-            </w:r>
-          </w:p>
-        </w:tc>
-        <w:tc>
-          <w:p>
-            <w:pPr>
-              <w:pStyle w:val="Compact"/>
-              <w:jc w:val="right"/>
-            </w:pPr>
-            <w:r>
-              <w:t xml:space="preserve">92</w:t>
-            </w:r>
-          </w:p>
-        </w:tc>
-      </w:tr>
-      <w:tr>
-        <w:tc>
-          <w:p>
-            <w:pPr>
-              <w:pStyle w:val="Compact"/>
-              <w:jc w:val="right"/>
-            </w:pPr>
-            <w:r>
-              <w:t xml:space="preserve">24</w:t>
-            </w:r>
-          </w:p>
-        </w:tc>
-        <w:tc>
-          <w:p>
-            <w:pPr>
-              <w:pStyle w:val="Compact"/>
-              <w:jc w:val="right"/>
-            </w:pPr>
-            <w:r>
-              <w:t xml:space="preserve">93</w:t>
-            </w:r>
-          </w:p>
-        </w:tc>
-      </w:tr>
-      <w:tr>
-        <w:tc>
-          <w:p>
-            <w:pPr>
-              <w:pStyle w:val="Compact"/>
-              <w:jc w:val="right"/>
-            </w:pPr>
-            <w:r>
-              <w:t xml:space="preserve">24</w:t>
-            </w:r>
-          </w:p>
-        </w:tc>
-        <w:tc>
-          <w:p>
-            <w:pPr>
-              <w:pStyle w:val="Compact"/>
-              <w:jc w:val="right"/>
-            </w:pPr>
-            <w:r>
-              <w:t xml:space="preserve">120</w:t>
-            </w:r>
-          </w:p>
-        </w:tc>
-      </w:tr>
-      <w:tr>
-        <w:tc>
-          <w:p>
-            <w:pPr>
-              <w:pStyle w:val="Compact"/>
-              <w:jc w:val="right"/>
-            </w:pPr>
-            <w:r>
-              <w:t xml:space="preserve">25</w:t>
-            </w:r>
-          </w:p>
-        </w:tc>
-        <w:tc>
-          <w:p>
-            <w:pPr>
-              <w:pStyle w:val="Compact"/>
-              <w:jc w:val="right"/>
-            </w:pPr>
-            <w:r>
-              <w:t xml:space="preserve">85</w:t>
+              <w:jc w:val="left"/>
+            </w:pPr>
+            <w:r>
+              <w:t xml:space="preserve">Valiant</w:t>
+            </w:r>
+          </w:p>
+        </w:tc>
+        <w:tc>
+          <w:p>
+            <w:pPr>
+              <w:pStyle w:val="Compact"/>
+              <w:jc w:val="right"/>
+            </w:pPr>
+            <w:r>
+              <w:t xml:space="preserve">18.1</w:t>
+            </w:r>
+          </w:p>
+        </w:tc>
+        <w:tc>
+          <w:p>
+            <w:pPr>
+              <w:pStyle w:val="Compact"/>
+              <w:jc w:val="right"/>
+            </w:pPr>
+            <w:r>
+              <w:t xml:space="preserve">6</w:t>
+            </w:r>
+          </w:p>
+        </w:tc>
+        <w:tc>
+          <w:p>
+            <w:pPr>
+              <w:pStyle w:val="Compact"/>
+              <w:jc w:val="right"/>
+            </w:pPr>
+            <w:r>
+              <w:t xml:space="preserve">225</w:t>
+            </w:r>
+          </w:p>
+        </w:tc>
+        <w:tc>
+          <w:p>
+            <w:pPr>
+              <w:pStyle w:val="Compact"/>
+              <w:jc w:val="right"/>
+            </w:pPr>
+            <w:r>
+              <w:t xml:space="preserve">105</w:t>
+            </w:r>
+          </w:p>
+        </w:tc>
+        <w:tc>
+          <w:p>
+            <w:pPr>
+              <w:pStyle w:val="Compact"/>
+              <w:jc w:val="right"/>
+            </w:pPr>
+            <w:r>
+              <w:t xml:space="preserve">2.76</w:t>
+            </w:r>
+          </w:p>
+        </w:tc>
+        <w:tc>
+          <w:p>
+            <w:pPr>
+              <w:pStyle w:val="Compact"/>
+              <w:jc w:val="right"/>
+            </w:pPr>
+            <w:r>
+              <w:t xml:space="preserve">3.460</w:t>
+            </w:r>
+          </w:p>
+        </w:tc>
+        <w:tc>
+          <w:p>
+            <w:pPr>
+              <w:pStyle w:val="Compact"/>
+              <w:jc w:val="right"/>
+            </w:pPr>
+            <w:r>
+              <w:t xml:space="preserve">20.22</w:t>
+            </w:r>
+          </w:p>
+        </w:tc>
+        <w:tc>
+          <w:p>
+            <w:pPr>
+              <w:pStyle w:val="Compact"/>
+              <w:jc w:val="right"/>
+            </w:pPr>
+            <w:r>
+              <w:t xml:space="preserve">1</w:t>
+            </w:r>
+          </w:p>
+        </w:tc>
+        <w:tc>
+          <w:p>
+            <w:pPr>
+              <w:pStyle w:val="Compact"/>
+              <w:jc w:val="right"/>
+            </w:pPr>
+            <w:r>
+              <w:t xml:space="preserve">0</w:t>
+            </w:r>
+          </w:p>
+        </w:tc>
+        <w:tc>
+          <w:p>
+            <w:pPr>
+              <w:pStyle w:val="Compact"/>
+              <w:jc w:val="right"/>
+            </w:pPr>
+            <w:r>
+              <w:t xml:space="preserve">3</w:t>
+            </w:r>
+          </w:p>
+        </w:tc>
+        <w:tc>
+          <w:p>
+            <w:pPr>
+              <w:pStyle w:val="Compact"/>
+              <w:jc w:val="right"/>
+            </w:pPr>
+            <w:r>
+              <w:t xml:space="preserve">1</w:t>
             </w:r>
           </w:p>
         </w:tc>
@@ -1798,7 +1578,7 @@
     </w:lvl>
   </w:abstractNum>
   <w:abstractNum w:abstractNumId="990">
-    <w:nsid w:val="dc813ddc"/>
+    <w:nsid w:val="98510af2"/>
     <w:multiLevelType w:val="multilevel"/>
     <w:lvl w:ilvl="0">
       <w:numFmt w:val="bullet"/>

</xml_diff>

<commit_message>
add .csl and .bib
</commit_message>
<xml_diff>
--- a/analysis/paper/paper.docx
+++ b/analysis/paper/paper.docx
@@ -32,24 +32,22 @@
     </w:p>
     <w:p>
       <w:pPr>
-        <w:pStyle w:val="Author"/>
-      </w:pPr>
-      <w:r>
-        <w:t xml:space="preserve">Maria</w:t>
+        <w:pStyle w:val="Date"/>
+      </w:pPr>
+      <w:r>
+        <w:t xml:space="preserve">25</w:t>
       </w:r>
       <w:r>
         <w:t xml:space="preserve"> </w:t>
       </w:r>
       <w:r>
-        <w:t xml:space="preserve">Schaarschmidt</w:t>
-      </w:r>
-    </w:p>
-    <w:p>
-      <w:pPr>
-        <w:pStyle w:val="Date"/>
-      </w:pPr>
-      <w:r>
-        <w:t xml:space="preserve">2016-09-21</w:t>
+        <w:t xml:space="preserve">September,</w:t>
+      </w:r>
+      <w:r>
+        <w:t xml:space="preserve"> </w:t>
+      </w:r>
+      <w:r>
+        <w:t xml:space="preserve">2016</w:t>
       </w:r>
     </w:p>
     <w:p>
@@ -1295,11 +1293,135 @@
     </w:p>
     <w:p>
       <w:pPr>
+        <w:pStyle w:val="Heading2"/>
+      </w:pPr>
+      <w:bookmarkStart w:id="25" w:name="citations-and-references"/>
+      <w:bookmarkEnd w:id="25"/>
+      <w:r>
+        <w:t xml:space="preserve">Citations and References</w:t>
+      </w:r>
+    </w:p>
+    <w:p>
+      <w:pPr>
+        <w:pStyle w:val="FirstParagraph"/>
+      </w:pPr>
+      <w:r>
+        <w:t xml:space="preserve">And we can have a citation, using a</w:t>
+      </w:r>
+      <w:r>
+        <w:t xml:space="preserve"> </w:t>
+      </w:r>
+      <w:r>
+        <w:rPr>
+          <w:rStyle w:val="VerbatimChar"/>
+        </w:rPr>
+        <w:t xml:space="preserve">.bib</w:t>
+      </w:r>
+      <w:r>
+        <w:t xml:space="preserve"> </w:t>
+      </w:r>
+      <w:r>
+        <w:t xml:space="preserve">file that holds all the details. To get this:</w:t>
+      </w:r>
+      <w:r>
+        <w:t xml:space="preserve"> </w:t>
+      </w:r>
+      <w:r>
+        <w:t xml:space="preserve">(Marwick, 2016)</w:t>
+      </w:r>
+      <w:r>
+        <w:t xml:space="preserve"> </w:t>
+      </w:r>
+      <w:r>
+        <w:t xml:space="preserve">we type</w:t>
+      </w:r>
+      <w:r>
+        <w:t xml:space="preserve"> </w:t>
+      </w:r>
+      <w:r>
+        <w:rPr>
+          <w:rStyle w:val="VerbatimChar"/>
+        </w:rPr>
+        <w:t xml:space="preserve">[@Marwick2016repro]</w:t>
+      </w:r>
+      <w:r>
+        <w:t xml:space="preserve">. The text after the</w:t>
+      </w:r>
+      <w:r>
+        <w:t xml:space="preserve"> </w:t>
+      </w:r>
+      <w:r>
+        <w:rPr>
+          <w:rStyle w:val="VerbatimChar"/>
+        </w:rPr>
+        <w:t xml:space="preserve">@</w:t>
+      </w:r>
+      <w:r>
+        <w:t xml:space="preserve"> </w:t>
+      </w:r>
+      <w:r>
+        <w:t xml:space="preserve">is the bibtex key that links the in-text citation to the full details in the</w:t>
+      </w:r>
+      <w:r>
+        <w:t xml:space="preserve"> </w:t>
+      </w:r>
+      <w:r>
+        <w:rPr>
+          <w:rStyle w:val="VerbatimChar"/>
+        </w:rPr>
+        <w:t xml:space="preserve">.bib</w:t>
+      </w:r>
+      <w:r>
+        <w:t xml:space="preserve"> </w:t>
+      </w:r>
+      <w:r>
+        <w:t xml:space="preserve">file.</w:t>
+      </w:r>
+    </w:p>
+    <w:p>
+      <w:pPr>
         <w:pStyle w:val="BodyText"/>
       </w:pPr>
       <w:r>
-        <w:t xml:space="preserve">The End.</w:t>
-      </w:r>
+        <w:t xml:space="preserve">All of the usual variations on in-text citation formatting are possible in markdown, and listed for reference here:</w:t>
+      </w:r>
+      <w:r>
+        <w:t xml:space="preserve"> </w:t>
+      </w:r>
+      <w:hyperlink r:id="rId26">
+        <w:r>
+          <w:rPr>
+            <w:rStyle w:val="Hyperlink"/>
+          </w:rPr>
+          <w:t xml:space="preserve">http://rmarkdown.rstudio.com/authoring_bibliographies_and_citations.html</w:t>
+        </w:r>
+      </w:hyperlink>
+    </w:p>
+    <w:p>
+      <w:pPr>
+        <w:pStyle w:val="Heading2"/>
+      </w:pPr>
+      <w:bookmarkStart w:id="27" w:name="references"/>
+      <w:bookmarkEnd w:id="27"/>
+      <w:r>
+        <w:t xml:space="preserve">References</w:t>
+      </w:r>
+    </w:p>
+    <w:p>
+      <w:pPr>
+        <w:pStyle w:val="Bibliography"/>
+      </w:pPr>
+      <w:r>
+        <w:t xml:space="preserve">Marwick, B., 2016. Computational reproducibility in archaeological research: Basic principles and a case study of their implementation. Journal of Archaeological Method and Theory 1–27. doi:</w:t>
+      </w:r>
+      <w:hyperlink r:id="rId28">
+        <w:r>
+          <w:rPr>
+            <w:rStyle w:val="Hyperlink"/>
+          </w:rPr>
+          <w:t xml:space="preserve">10.1007/s10816-015-9272-9</w:t>
+        </w:r>
+      </w:hyperlink>
     </w:p>
     <w:sectPr>
       <w:pgSz w:w="12240" w:h="15840"/>
@@ -1518,7 +1640,7 @@
     </w:lvl>
   </w:abstractNum>
   <w:abstractNum w:abstractNumId="990">
-    <w:nsid w:val="b1e2802d"/>
+    <w:nsid w:val="abde551f"/>
     <w:multiLevelType w:val="multilevel"/>
     <w:lvl w:ilvl="0">
       <w:numFmt w:val="bullet"/>

</xml_diff>

<commit_message>
add style for page breaks in the doc template
</commit_message>
<xml_diff>
--- a/analysis/paper/paper.docx
+++ b/analysis/paper/paper.docx
@@ -41,7 +41,7 @@
         <w:t xml:space="preserve"> </w:t>
       </w:r>
       <w:r>
-        <w:t xml:space="preserve">September,</w:t>
+        <w:t xml:space="preserve">October,</w:t>
       </w:r>
       <w:r>
         <w:t xml:space="preserve"> </w:t>
@@ -78,16 +78,26 @@
     </w:p>
     <w:p>
       <w:pPr>
-        <w:pStyle w:val="Heading2"/>
-      </w:pPr>
-      <w:bookmarkStart w:id="21" w:name="r-markdown"/>
+        <w:pStyle w:val="Heading1"/>
+      </w:pPr>
+      <w:bookmarkStart w:id="21" w:name="introduction"/>
       <w:bookmarkEnd w:id="21"/>
       <w:r>
-        <w:t xml:space="preserve">R Markdown</w:t>
+        <w:t xml:space="preserve">Introduction</w:t>
       </w:r>
     </w:p>
     <w:p>
       <w:pPr>
+        <w:pStyle w:val="Heading2"/>
+      </w:pPr>
+      <w:bookmarkStart w:id="22" w:name="r-markdown"/>
+      <w:bookmarkEnd w:id="22"/>
+      <w:r>
+        <w:t xml:space="preserve">R Markdown</w:t>
+      </w:r>
+    </w:p>
+    <w:p>
+      <w:pPr>
         <w:pStyle w:val="FirstParagraph"/>
       </w:pPr>
       <w:r>
@@ -96,7 +106,7 @@
       <w:r>
         <w:t xml:space="preserve"> </w:t>
       </w:r>
-      <w:hyperlink r:id="rId22">
+      <w:hyperlink r:id="rId23">
         <w:r>
           <w:rPr>
             <w:rStyle w:val="Hyperlink"/>
@@ -148,7 +158,16 @@
         <w:t xml:space="preserve"> </w:t>
       </w:r>
       <w:r>
-        <w:t xml:space="preserve">we can see some data about the relationship between pressure and tempurature.</w:t>
+        <w:t xml:space="preserve">we can see some data about the relationship between pressure and tempurature. We can reference the table by the ID of the code chunk that produces the table, like this:</w:t>
+      </w:r>
+      <w:r>
+        <w:t xml:space="preserve"> </w:t>
+      </w:r>
+      <w:r>
+        <w:rPr>
+          <w:rStyle w:val="VerbatimChar"/>
+        </w:rPr>
+        <w:t xml:space="preserve">\@ref(tab:carstab)</w:t>
       </w:r>
     </w:p>
     <w:p>
@@ -1179,8 +1198,8 @@
       <w:pPr>
         <w:pStyle w:val="Heading2"/>
       </w:pPr>
-      <w:bookmarkStart w:id="23" w:name="including-plots"/>
-      <w:bookmarkEnd w:id="23"/>
+      <w:bookmarkStart w:id="24" w:name="including-plots"/>
+      <w:bookmarkEnd w:id="24"/>
       <w:r>
         <w:t xml:space="preserve">Including Plots</w:t>
       </w:r>
@@ -1213,7 +1232,7 @@
                     </pic:cNvPicPr>
                   </pic:nvPicPr>
                   <pic:blipFill>
-                    <a:blip r:embed="rId24"/>
+                    <a:blip r:embed="rId25"/>
                     <a:stretch>
                       <a:fillRect/>
                     </a:stretch>
@@ -1265,7 +1284,19 @@
         <w:t xml:space="preserve"> </w:t>
       </w:r>
       <w:r>
-        <w:t xml:space="preserve">we can see some data about pressure.</w:t>
+        <w:t xml:space="preserve">we can see some data about pressure. We can cross-reference the figure like this:</w:t>
+      </w:r>
+      <w:r>
+        <w:t xml:space="preserve"> </w:t>
+      </w:r>
+      <w:r>
+        <w:rPr>
+          <w:rStyle w:val="VerbatimChar"/>
+        </w:rPr>
+        <w:t xml:space="preserve">\@ref(fig:pressureplot)</w:t>
+      </w:r>
+      <w:r>
+        <w:t xml:space="preserve">, using the chunk ID as the key to link the cross-reference to the figure.</w:t>
       </w:r>
     </w:p>
     <w:p>
@@ -1295,8 +1326,8 @@
       <w:pPr>
         <w:pStyle w:val="Heading2"/>
       </w:pPr>
-      <w:bookmarkStart w:id="25" w:name="citations-and-references"/>
-      <w:bookmarkEnd w:id="25"/>
+      <w:bookmarkStart w:id="26" w:name="citations-and-references"/>
+      <w:bookmarkEnd w:id="26"/>
       <w:r>
         <w:t xml:space="preserve">Citations and References</w:t>
       </w:r>
@@ -1306,7 +1337,7 @@
         <w:pStyle w:val="FirstParagraph"/>
       </w:pPr>
       <w:r>
-        <w:t xml:space="preserve">And we can have a citation, using a</w:t>
+        <w:t xml:space="preserve">We can have a citation, using a</w:t>
       </w:r>
       <w:r>
         <w:t xml:space="preserve"> </w:t>
@@ -1388,7 +1419,7 @@
       <w:r>
         <w:t xml:space="preserve"> </w:t>
       </w:r>
-      <w:hyperlink r:id="rId26">
+      <w:hyperlink r:id="rId27">
         <w:r>
           <w:rPr>
             <w:rStyle w:val="Hyperlink"/>
@@ -1399,10 +1430,10 @@
     </w:p>
     <w:p>
       <w:pPr>
-        <w:pStyle w:val="Heading2"/>
-      </w:pPr>
-      <w:bookmarkStart w:id="27" w:name="colophon"/>
-      <w:bookmarkEnd w:id="27"/>
+        <w:pStyle w:val="Heading3"/>
+      </w:pPr>
+      <w:bookmarkStart w:id="28" w:name="colophon"/>
+      <w:bookmarkEnd w:id="28"/>
       <w:r>
         <w:t xml:space="preserve">Colophon</w:t>
       </w:r>
@@ -1412,7 +1443,7 @@
         <w:pStyle w:val="FirstParagraph"/>
       </w:pPr>
       <w:r>
-        <w:t xml:space="preserve">This report was generated on r Sys.time() using the following computational environment and dependencies:</w:t>
+        <w:t xml:space="preserve">This report was generated on 2016-10-26 14:24:38 using the following computational environment and dependencies:</w:t>
       </w:r>
     </w:p>
     <w:p>
@@ -1633,7 +1664,7 @@
               <w:jc w:val="left"/>
             </w:pPr>
             <w:r>
-              <w:t xml:space="preserve">2016-09-26</w:t>
+              <w:t xml:space="preserve">2016-10-26</w:t>
             </w:r>
           </w:p>
         </w:tc>
@@ -1844,7 +1875,7 @@
             <w:r>
               <w:t xml:space="preserve">Github (</w:t>
             </w:r>
-            <w:hyperlink r:id="rId28">
+            <w:hyperlink r:id="rId29">
               <w:r>
                 <w:rPr>
                   <w:rStyle w:val="Hyperlink"/>
@@ -2269,7 +2300,7 @@
             <w:r>
               <w:t xml:space="preserve">Github (</w:t>
             </w:r>
-            <w:hyperlink r:id="rId29">
+            <w:hyperlink r:id="rId30">
               <w:r>
                 <w:rPr>
                   <w:rStyle w:val="Hyperlink"/>
@@ -2637,7 +2668,7 @@
             <w:r>
               <w:t xml:space="preserve">Github (</w:t>
             </w:r>
-            <w:hyperlink r:id="rId30">
+            <w:hyperlink r:id="rId31">
               <w:r>
                 <w:rPr>
                   <w:rStyle w:val="Hyperlink"/>
@@ -3065,27 +3096,34 @@
         <w:pStyle w:val="BodyText"/>
       </w:pPr>
       <w:r>
-        <w:t xml:space="preserve">The current git commit of this file is 6c9dba7f7ef6c8b0d37fb6603be8d429291f2a17, which is on the master branch and was made by Ben Marwick on 2016-09-25 10:18:25. The current commit message is "add .csl and .bib".</w:t>
+        <w:t xml:space="preserve">The current git commit of this file is 114be6c38fe4dcdcb207d0b1aea7c75754e0193f, which is on the master branch and was made by Ben Marwick on 2016-10-20 16:10:52. The current commit message is "add orchid badge".</w:t>
       </w:r>
     </w:p>
     <w:p>
       <w:pPr>
-        <w:pStyle w:val="Heading2"/>
-      </w:pPr>
-      <w:bookmarkStart w:id="31" w:name="references"/>
-      <w:bookmarkEnd w:id="31"/>
-      <w:r>
-        <w:t xml:space="preserve">References</w:t>
-      </w:r>
+        <w:pStyle w:val="Heading5"/>
+      </w:pPr>
+      <w:bookmarkStart w:id="32" w:name="section"/>
+      <w:bookmarkEnd w:id="32"/>
     </w:p>
     <w:p>
       <w:pPr>
+        <w:pStyle w:val="Heading2"/>
+      </w:pPr>
+      <w:bookmarkStart w:id="33" w:name="references"/>
+      <w:bookmarkEnd w:id="33"/>
+      <w:r>
+        <w:t xml:space="preserve">References</w:t>
+      </w:r>
+    </w:p>
+    <w:p>
+      <w:pPr>
         <w:pStyle w:val="Bibliography"/>
       </w:pPr>
       <w:r>
         <w:t xml:space="preserve">Marwick, B., 2016. Computational reproducibility in archaeological research: Basic principles and a case study of their implementation. Journal of Archaeological Method and Theory 1–27. doi:</w:t>
       </w:r>
-      <w:hyperlink r:id="rId32">
+      <w:hyperlink r:id="rId34">
         <w:r>
           <w:rPr>
             <w:rStyle w:val="Hyperlink"/>
@@ -3095,6 +3133,7 @@
       </w:hyperlink>
     </w:p>
     <w:sectPr>
+      <w:footerReference w:type="default" r:id="rId8"/>
       <w:pgSz w:w="12240" w:h="15840"/>
       <w:pgMar w:top="1440" w:right="1440" w:bottom="1440" w:left="1440" w:header="720" w:footer="720" w:gutter="0"/>
       <w:lnNumType w:countBy="1" w:restart="continuous"/>
@@ -3105,6 +3144,59 @@
 </w:document>
 </file>
 
+<file path=word/footer1.xml><?xml version="1.0" encoding="utf-8"?>
+<w:ftr xmlns:wpc="http://schemas.microsoft.com/office/word/2010/wordprocessingCanvas" xmlns:mc="http://schemas.openxmlformats.org/markup-compatibility/2006" xmlns:o="urn:schemas-microsoft-com:office:office" xmlns:r="http://schemas.openxmlformats.org/officeDocument/2006/relationships" xmlns:m="http://schemas.openxmlformats.org/officeDocument/2006/math" xmlns:v="urn:schemas-microsoft-com:vml" xmlns:wp14="http://schemas.microsoft.com/office/word/2010/wordprocessingDrawing" xmlns:wp="http://schemas.openxmlformats.org/drawingml/2006/wordprocessingDrawing" xmlns:w10="urn:schemas-microsoft-com:office:word" xmlns:w="http://schemas.openxmlformats.org/wordprocessingml/2006/main" xmlns:w14="http://schemas.microsoft.com/office/word/2010/wordml" xmlns:wpg="http://schemas.microsoft.com/office/word/2010/wordprocessingGroup" xmlns:wpi="http://schemas.microsoft.com/office/word/2010/wordprocessingInk" xmlns:wne="http://schemas.microsoft.com/office/word/2006/wordml" xmlns:wps="http://schemas.microsoft.com/office/word/2010/wordprocessingShape" mc:Ignorable="w14 wp14">
+  <w:sdt>
+    <w:sdtPr>
+      <w:id w:val="598380243"/>
+      <w:docPartObj>
+        <w:docPartGallery w:val="Page Numbers (Bottom of Page)"/>
+        <w:docPartUnique/>
+      </w:docPartObj>
+    </w:sdtPr>
+    <w:sdtEndPr>
+      <w:rPr>
+        <w:noProof/>
+      </w:rPr>
+    </w:sdtEndPr>
+    <w:sdtContent>
+      <w:p>
+        <w:pPr>
+          <w:pStyle w:val="Footer"/>
+          <w:jc w:val="center"/>
+        </w:pPr>
+        <w:r>
+          <w:fldChar w:fldCharType="begin"/>
+        </w:r>
+        <w:r>
+          <w:instrText xml:space="preserve"> PAGE   \* MERGEFORMAT </w:instrText>
+        </w:r>
+        <w:r>
+          <w:fldChar w:fldCharType="separate"/>
+        </w:r>
+        <w:r>
+          <w:rPr>
+            <w:noProof/>
+          </w:rPr>
+          <w:t>1</w:t>
+        </w:r>
+        <w:r>
+          <w:rPr>
+            <w:noProof/>
+          </w:rPr>
+          <w:fldChar w:fldCharType="end"/>
+        </w:r>
+      </w:p>
+    </w:sdtContent>
+  </w:sdt>
+  <w:p>
+    <w:pPr>
+      <w:pStyle w:val="Footer"/>
+    </w:pPr>
+  </w:p>
+</w:ftr>
+</file>
+
 <file path=word/footnotes.xml><?xml version="1.0" encoding="utf-8"?>
 <w:footnotes xmlns:w="http://schemas.openxmlformats.org/wordprocessingml/2006/main" xmlns:m="http://schemas.openxmlformats.org/officeDocument/2006/math" xmlns:r="http://schemas.openxmlformats.org/officeDocument/2006/relationships" xmlns:o="urn:schemas-microsoft-com:office:office" xmlns:v="urn:schemas-microsoft-com:vml" xmlns:w10="urn:schemas-microsoft-com:office:word" xmlns:a="http://schemas.openxmlformats.org/drawingml/2006/main" xmlns:pic="http://schemas.openxmlformats.org/drawingml/2006/picture" xmlns:wp="http://schemas.openxmlformats.org/drawingml/2006/wordprocessingDrawing">
   <w:footnote w:type="continuationSeparator" w:id="0">
@@ -3127,9 +3219,9 @@
 <file path=word/numbering.xml><?xml version="1.0" encoding="utf-8"?>
 <w:numbering xmlns:wpc="http://schemas.microsoft.com/office/word/2010/wordprocessingCanvas" xmlns:mc="http://schemas.openxmlformats.org/markup-compatibility/2006" xmlns:o="urn:schemas-microsoft-com:office:office" xmlns:r="http://schemas.openxmlformats.org/officeDocument/2006/relationships" xmlns:m="http://schemas.openxmlformats.org/officeDocument/2006/math" xmlns:v="urn:schemas-microsoft-com:vml" xmlns:wp14="http://schemas.microsoft.com/office/word/2010/wordprocessingDrawing" xmlns:wp="http://schemas.openxmlformats.org/drawingml/2006/wordprocessingDrawing" xmlns:w10="urn:schemas-microsoft-com:office:word" xmlns:w="http://schemas.openxmlformats.org/wordprocessingml/2006/main" xmlns:w14="http://schemas.microsoft.com/office/word/2010/wordml" xmlns:wpg="http://schemas.microsoft.com/office/word/2010/wordprocessingGroup" xmlns:wpi="http://schemas.microsoft.com/office/word/2010/wordprocessingInk" xmlns:wne="http://schemas.microsoft.com/office/word/2006/wordml" xmlns:wps="http://schemas.microsoft.com/office/word/2010/wordprocessingShape" mc:Ignorable="w14 wp14">
   <w:abstractNum w:abstractNumId="0">
-    <w:nsid w:val="99C9AB9E"/>
+    <w:nsid w:val="E17F69BA"/>
     <w:multiLevelType w:val="multilevel"/>
-    <w:tmpl w:val="72742EC6"/>
+    <w:tmpl w:val="8CB69A08"/>
     <w:lvl w:ilvl="0">
       <w:numFmt w:val="bullet"/>
       <w:lvlText w:val=" "/>
@@ -3219,9 +3311,9 @@
     </w:lvl>
   </w:abstractNum>
   <w:abstractNum w:abstractNumId="1">
-    <w:nsid w:val="E17F69BA"/>
+    <w:nsid w:val="2849EB9A"/>
     <w:multiLevelType w:val="multilevel"/>
-    <w:tmpl w:val="995E5154"/>
+    <w:tmpl w:val="9CEA6D84"/>
     <w:lvl w:ilvl="0">
       <w:numFmt w:val="bullet"/>
       <w:lvlText w:val=" "/>
@@ -3291,6 +3383,98 @@
     <w:lvl w:ilvl="6">
       <w:numFmt w:val="bullet"/>
       <w:lvlText w:val=" "/>
+      <w:lvlJc w:val="left"/>
+      <w:pPr>
+        <w:tabs>
+          <w:tab w:val="num" w:pos="4320"/>
+        </w:tabs>
+        <w:ind w:left="4800" w:hanging="480"/>
+      </w:pPr>
+    </w:lvl>
+    <w:lvl w:ilvl="7">
+      <w:numFmt w:val="decimal"/>
+      <w:lvlText w:val=""/>
+      <w:lvlJc w:val="left"/>
+    </w:lvl>
+    <w:lvl w:ilvl="8">
+      <w:numFmt w:val="decimal"/>
+      <w:lvlText w:val=""/>
+      <w:lvlJc w:val="left"/>
+    </w:lvl>
+  </w:abstractNum>
+  <w:abstractNum w:abstractNumId="2">
+    <w:nsid w:val="7163E6DB"/>
+    <w:multiLevelType w:val="multilevel"/>
+    <w:tmpl w:val="F6000D7E"/>
+    <w:lvl w:ilvl="0">
+      <w:numFmt w:val="bullet"/>
+      <w:lvlText w:val="•"/>
+      <w:lvlJc w:val="left"/>
+      <w:pPr>
+        <w:tabs>
+          <w:tab w:val="num" w:pos="0"/>
+        </w:tabs>
+        <w:ind w:left="480" w:hanging="480"/>
+      </w:pPr>
+    </w:lvl>
+    <w:lvl w:ilvl="1">
+      <w:numFmt w:val="bullet"/>
+      <w:lvlText w:val="–"/>
+      <w:lvlJc w:val="left"/>
+      <w:pPr>
+        <w:tabs>
+          <w:tab w:val="num" w:pos="720"/>
+        </w:tabs>
+        <w:ind w:left="1200" w:hanging="480"/>
+      </w:pPr>
+    </w:lvl>
+    <w:lvl w:ilvl="2">
+      <w:numFmt w:val="bullet"/>
+      <w:lvlText w:val="•"/>
+      <w:lvlJc w:val="left"/>
+      <w:pPr>
+        <w:tabs>
+          <w:tab w:val="num" w:pos="1440"/>
+        </w:tabs>
+        <w:ind w:left="1920" w:hanging="480"/>
+      </w:pPr>
+    </w:lvl>
+    <w:lvl w:ilvl="3">
+      <w:numFmt w:val="bullet"/>
+      <w:lvlText w:val="–"/>
+      <w:lvlJc w:val="left"/>
+      <w:pPr>
+        <w:tabs>
+          <w:tab w:val="num" w:pos="2160"/>
+        </w:tabs>
+        <w:ind w:left="2640" w:hanging="480"/>
+      </w:pPr>
+    </w:lvl>
+    <w:lvl w:ilvl="4">
+      <w:numFmt w:val="bullet"/>
+      <w:lvlText w:val="•"/>
+      <w:lvlJc w:val="left"/>
+      <w:pPr>
+        <w:tabs>
+          <w:tab w:val="num" w:pos="2880"/>
+        </w:tabs>
+        <w:ind w:left="3360" w:hanging="480"/>
+      </w:pPr>
+    </w:lvl>
+    <w:lvl w:ilvl="5">
+      <w:numFmt w:val="bullet"/>
+      <w:lvlText w:val="–"/>
+      <w:lvlJc w:val="left"/>
+      <w:pPr>
+        <w:tabs>
+          <w:tab w:val="num" w:pos="3600"/>
+        </w:tabs>
+        <w:ind w:left="4080" w:hanging="480"/>
+      </w:pPr>
+    </w:lvl>
+    <w:lvl w:ilvl="6">
+      <w:numFmt w:val="bullet"/>
+      <w:lvlText w:val="•"/>
       <w:lvlJc w:val="left"/>
       <w:pPr>
         <w:tabs>
@@ -3311,7 +3495,7 @@
     </w:lvl>
   </w:abstractNum>
   <w:abstractNum w:abstractNumId="990">
-    <w:nsid w:val="346943fd"/>
+    <w:nsid w:val="9298df94"/>
     <w:multiLevelType w:val="multilevel"/>
     <w:lvl w:ilvl="0">
       <w:numFmt w:val="bullet"/>
@@ -3392,10 +3576,13 @@
     </w:lvl>
   </w:abstractNum>
   <w:num w:numId="1">
+    <w:abstractNumId w:val="0"/>
+  </w:num>
+  <w:num w:numId="2">
     <w:abstractNumId w:val="1"/>
   </w:num>
-  <w:num w:numId="2">
-    <w:abstractNumId w:val="0"/>
+  <w:num w:numId="3">
+    <w:abstractNumId w:val="2"/>
   </w:num>
   <w:num w:numId="1000">
     <w:abstractNumId w:val="990"/>
@@ -3420,10 +3607,16 @@
       </w:pPr>
     </w:pPrDefault>
   </w:docDefaults>
-  <w:latentStyles w:defLockedState="0" w:defUIPriority="0" w:defSemiHidden="0" w:defUnhideWhenUsed="0" w:defQFormat="0" w:count="267"/>
+  <w:latentStyles w:defLockedState="0" w:defUIPriority="0" w:defSemiHidden="0" w:defUnhideWhenUsed="0" w:defQFormat="0" w:count="267">
+    <w:lsdException w:name="footer" w:uiPriority="99"/>
+  </w:latentStyles>
   <w:style w:type="paragraph" w:default="1" w:styleId="Normal">
     <w:name w:val="Normal"/>
     <w:qFormat/>
+    <w:rsid w:val="002F4549"/>
+    <w:rPr>
+      <w:rFonts w:ascii="Times New Roman" w:hAnsi="Times New Roman"/>
+    </w:rPr>
   </w:style>
   <w:style w:type="paragraph" w:styleId="Heading1">
     <w:name w:val="heading 1"/>
@@ -3431,15 +3624,15 @@
     <w:next w:val="BodyText"/>
     <w:uiPriority w:val="9"/>
     <w:qFormat/>
-    <w:rsid w:val="00C61880"/>
+    <w:rsid w:val="001732F6"/>
     <w:pPr>
       <w:keepNext/>
       <w:keepLines/>
-      <w:spacing w:before="480" w:after="0"/>
+      <w:spacing w:before="480" w:after="240"/>
       <w:outlineLvl w:val="0"/>
     </w:pPr>
     <w:rPr>
-      <w:rFonts w:ascii="Times New Roman" w:eastAsiaTheme="majorEastAsia" w:hAnsi="Times New Roman" w:cstheme="majorBidi"/>
+      <w:rFonts w:eastAsiaTheme="majorEastAsia" w:cstheme="majorBidi"/>
       <w:b/>
       <w:bCs/>
       <w:szCs w:val="32"/>
@@ -3452,18 +3645,18 @@
     <w:uiPriority w:val="9"/>
     <w:unhideWhenUsed/>
     <w:qFormat/>
-    <w:rsid w:val="00C61880"/>
+    <w:rsid w:val="001732F6"/>
     <w:pPr>
       <w:keepNext/>
       <w:keepLines/>
-      <w:spacing w:before="200" w:after="0"/>
+      <w:spacing w:before="200"/>
       <w:outlineLvl w:val="1"/>
     </w:pPr>
     <w:rPr>
-      <w:rFonts w:ascii="Times New Roman" w:eastAsiaTheme="majorEastAsia" w:hAnsi="Times New Roman" w:cstheme="majorBidi"/>
+      <w:rFonts w:eastAsiaTheme="majorEastAsia" w:cstheme="majorBidi"/>
       <w:bCs/>
+      <w:i/>
       <w:szCs w:val="32"/>
-      <w:u w:val="single"/>
     </w:rPr>
   </w:style>
   <w:style w:type="paragraph" w:styleId="Heading3">
@@ -3473,41 +3666,21 @@
     <w:uiPriority w:val="9"/>
     <w:unhideWhenUsed/>
     <w:qFormat/>
-    <w:rsid w:val="00C61880"/>
+    <w:rsid w:val="001732F6"/>
     <w:pPr>
       <w:keepNext/>
       <w:keepLines/>
-      <w:spacing w:before="200" w:after="0"/>
+      <w:spacing w:before="200"/>
       <w:outlineLvl w:val="2"/>
     </w:pPr>
     <w:rPr>
-      <w:rFonts w:ascii="Times New Roman" w:eastAsiaTheme="majorEastAsia" w:hAnsi="Times New Roman" w:cstheme="majorBidi"/>
+      <w:rFonts w:eastAsiaTheme="majorEastAsia" w:cstheme="majorBidi"/>
       <w:bCs/>
-      <w:i/>
       <w:szCs w:val="28"/>
     </w:rPr>
   </w:style>
   <w:style w:type="paragraph" w:styleId="Heading4">
     <w:name w:val="heading 4"/>
-    <w:basedOn w:val="Normal"/>
-    <w:next w:val="BodyText"/>
-    <w:uiPriority w:val="9"/>
-    <w:unhideWhenUsed/>
-    <w:qFormat/>
-    <w:rsid w:val="00C61880"/>
-    <w:pPr>
-      <w:keepNext/>
-      <w:keepLines/>
-      <w:spacing w:before="200" w:after="0"/>
-      <w:outlineLvl w:val="3"/>
-    </w:pPr>
-    <w:rPr>
-      <w:rFonts w:ascii="Times New Roman" w:eastAsiaTheme="majorEastAsia" w:hAnsi="Times New Roman" w:cstheme="majorBidi"/>
-      <w:bCs/>
-    </w:rPr>
-  </w:style>
-  <w:style w:type="paragraph" w:styleId="Heading5">
-    <w:name w:val="heading 5"/>
     <w:basedOn w:val="Normal"/>
     <w:next w:val="BodyText"/>
     <w:uiPriority w:val="9"/>
@@ -3517,13 +3690,36 @@
       <w:keepNext/>
       <w:keepLines/>
       <w:spacing w:before="200" w:after="0"/>
+      <w:outlineLvl w:val="3"/>
+    </w:pPr>
+    <w:rPr>
+      <w:rFonts w:asciiTheme="majorHAnsi" w:eastAsiaTheme="majorEastAsia" w:hAnsiTheme="majorHAnsi" w:cstheme="majorBidi"/>
+      <w:b/>
+      <w:bCs/>
+      <w:color w:val="4F81BD" w:themeColor="accent1"/>
+    </w:rPr>
+  </w:style>
+  <w:style w:type="paragraph" w:styleId="Heading5">
+    <w:name w:val="heading 5"/>
+    <w:basedOn w:val="Normal"/>
+    <w:next w:val="BodyText"/>
+    <w:uiPriority w:val="9"/>
+    <w:unhideWhenUsed/>
+    <w:qFormat/>
+    <w:rsid w:val="002F4549"/>
+    <w:pPr>
+      <w:keepNext/>
+      <w:keepLines/>
+      <w:pageBreakBefore/>
+      <w:spacing w:after="0" w:line="20" w:lineRule="exact"/>
       <w:outlineLvl w:val="4"/>
     </w:pPr>
     <w:rPr>
       <w:rFonts w:asciiTheme="majorHAnsi" w:eastAsiaTheme="majorEastAsia" w:hAnsiTheme="majorHAnsi" w:cstheme="majorBidi"/>
       <w:i/>
       <w:iCs/>
-      <w:color w:val="4F81BD" w:themeColor="accent1"/>
+      <w:color w:val="FFFFFF" w:themeColor="background1"/>
+      <w:sz w:val="16"/>
     </w:rPr>
   </w:style>
   <w:style w:type="paragraph" w:styleId="Heading6">
@@ -3575,24 +3771,22 @@
     <w:name w:val="Body Text"/>
     <w:basedOn w:val="Normal"/>
     <w:qFormat/>
-    <w:rsid w:val="00C61880"/>
     <w:pPr>
       <w:spacing w:before="180" w:after="180"/>
     </w:pPr>
-    <w:rPr>
-      <w:rFonts w:ascii="Times New Roman" w:hAnsi="Times New Roman"/>
-    </w:rPr>
   </w:style>
   <w:style w:type="paragraph" w:customStyle="1" w:styleId="FirstParagraph">
     <w:name w:val="First Paragraph"/>
     <w:basedOn w:val="BodyText"/>
     <w:next w:val="BodyText"/>
     <w:qFormat/>
+    <w:rsid w:val="002F4549"/>
   </w:style>
   <w:style w:type="paragraph" w:customStyle="1" w:styleId="Compact">
     <w:name w:val="Compact"/>
     <w:basedOn w:val="BodyText"/>
     <w:qFormat/>
+    <w:rsid w:val="002F4549"/>
     <w:pPr>
       <w:spacing w:before="36" w:after="36"/>
     </w:pPr>
@@ -3602,16 +3796,18 @@
     <w:basedOn w:val="Normal"/>
     <w:next w:val="BodyText"/>
     <w:qFormat/>
-    <w:rsid w:val="00C61880"/>
+    <w:rsid w:val="002F4549"/>
     <w:pPr>
       <w:keepNext/>
       <w:keepLines/>
       <w:spacing w:before="480" w:after="240"/>
+      <w:jc w:val="center"/>
     </w:pPr>
     <w:rPr>
-      <w:rFonts w:ascii="Times New Roman" w:eastAsiaTheme="majorEastAsia" w:hAnsi="Times New Roman" w:cstheme="majorBidi"/>
+      <w:rFonts w:eastAsiaTheme="majorEastAsia" w:cstheme="majorBidi"/>
+      <w:b/>
       <w:bCs/>
-      <w:sz w:val="48"/>
+      <w:sz w:val="36"/>
       <w:szCs w:val="36"/>
     </w:rPr>
   </w:style>
@@ -3622,7 +3818,6 @@
     <w:qFormat/>
     <w:pPr>
       <w:spacing w:before="240"/>
-      <w:jc w:val="center"/>
     </w:pPr>
     <w:rPr>
       <w:sz w:val="30"/>
@@ -3633,11 +3828,11 @@
     <w:name w:val="Author"/>
     <w:next w:val="BodyText"/>
     <w:qFormat/>
-    <w:rsid w:val="00C61880"/>
+    <w:rsid w:val="002F4549"/>
     <w:pPr>
       <w:keepNext/>
       <w:keepLines/>
-      <w:spacing w:after="80"/>
+      <w:jc w:val="center"/>
     </w:pPr>
     <w:rPr>
       <w:rFonts w:ascii="Times New Roman" w:hAnsi="Times New Roman"/>
@@ -3647,10 +3842,11 @@
     <w:name w:val="Date"/>
     <w:next w:val="BodyText"/>
     <w:qFormat/>
-    <w:rsid w:val="00C61880"/>
+    <w:rsid w:val="002F4549"/>
     <w:pPr>
       <w:keepNext/>
       <w:keepLines/>
+      <w:jc w:val="center"/>
     </w:pPr>
     <w:rPr>
       <w:rFonts w:ascii="Times New Roman" w:hAnsi="Times New Roman"/>
@@ -3661,6 +3857,7 @@
     <w:basedOn w:val="Normal"/>
     <w:next w:val="BodyText"/>
     <w:qFormat/>
+    <w:rsid w:val="002F4549"/>
     <w:pPr>
       <w:keepNext/>
       <w:keepLines/>
@@ -4130,7 +4327,7 @@
     <w:name w:val="Balloon Text"/>
     <w:basedOn w:val="Normal"/>
     <w:link w:val="BalloonTextChar"/>
-    <w:rsid w:val="00C61880"/>
+    <w:rsid w:val="002F4549"/>
     <w:pPr>
       <w:spacing w:after="0"/>
     </w:pPr>
@@ -4144,7 +4341,7 @@
     <w:name w:val="Balloon Text Char"/>
     <w:basedOn w:val="DefaultParagraphFont"/>
     <w:link w:val="BalloonText"/>
-    <w:rsid w:val="00C61880"/>
+    <w:rsid w:val="002F4549"/>
     <w:rPr>
       <w:rFonts w:ascii="Tahoma" w:hAnsi="Tahoma" w:cs="Tahoma"/>
       <w:sz w:val="16"/>
@@ -4154,7 +4351,53 @@
   <w:style w:type="character" w:styleId="LineNumber">
     <w:name w:val="line number"/>
     <w:basedOn w:val="DefaultParagraphFont"/>
-    <w:rsid w:val="00B0534C"/>
+    <w:rsid w:val="002F4549"/>
+  </w:style>
+  <w:style w:type="paragraph" w:styleId="Header">
+    <w:name w:val="header"/>
+    <w:basedOn w:val="Normal"/>
+    <w:link w:val="HeaderChar"/>
+    <w:rsid w:val="002F4549"/>
+    <w:pPr>
+      <w:tabs>
+        <w:tab w:val="center" w:pos="4513"/>
+        <w:tab w:val="right" w:pos="9026"/>
+      </w:tabs>
+      <w:spacing w:after="0"/>
+    </w:pPr>
+  </w:style>
+  <w:style w:type="character" w:customStyle="1" w:styleId="HeaderChar">
+    <w:name w:val="Header Char"/>
+    <w:basedOn w:val="DefaultParagraphFont"/>
+    <w:link w:val="Header"/>
+    <w:rsid w:val="002F4549"/>
+    <w:rPr>
+      <w:rFonts w:ascii="Times New Roman" w:hAnsi="Times New Roman"/>
+    </w:rPr>
+  </w:style>
+  <w:style w:type="paragraph" w:styleId="Footer">
+    <w:name w:val="footer"/>
+    <w:basedOn w:val="Normal"/>
+    <w:link w:val="FooterChar"/>
+    <w:uiPriority w:val="99"/>
+    <w:rsid w:val="002F4549"/>
+    <w:pPr>
+      <w:tabs>
+        <w:tab w:val="center" w:pos="4513"/>
+        <w:tab w:val="right" w:pos="9026"/>
+      </w:tabs>
+      <w:spacing w:after="0"/>
+    </w:pPr>
+  </w:style>
+  <w:style w:type="character" w:customStyle="1" w:styleId="FooterChar">
+    <w:name w:val="Footer Char"/>
+    <w:basedOn w:val="DefaultParagraphFont"/>
+    <w:link w:val="Footer"/>
+    <w:uiPriority w:val="99"/>
+    <w:rsid w:val="002F4549"/>
+    <w:rPr>
+      <w:rFonts w:ascii="Times New Roman" w:hAnsi="Times New Roman"/>
+    </w:rPr>
   </w:style>
 </w:styles>
 </file>

</xml_diff>